<commit_message>
Madafakin test working oh yeah
</commit_message>
<xml_diff>
--- a/doc/TADS.docx
+++ b/doc/TADS.docx
@@ -69,46 +69,46 @@
           </w:p>
           <w:p/>
           <w:p>
-            <w:r>
-              <w:t>(V</w:t>
-            </w:r>
-            <w:r>
-              <w:t xml:space="preserve">, </w:t>
-            </w:r>
-            <w:r>
-              <w:t>A)</w:t>
-            </w:r>
-            <w:r>
-              <w:t xml:space="preserve"> </w:t>
-            </w:r>
-            <w:r>
-              <w:t>-&gt; V</w:t>
-            </w:r>
-            <w:r>
-              <w:t xml:space="preserve"> = </w:t>
-            </w:r>
-            <w:r>
-              <w:t>{v</w:t>
-            </w:r>
-            <w:r>
-              <w:t xml:space="preserve">1, </w:t>
-            </w:r>
-            <w:proofErr w:type="gramStart"/>
-            <w:r>
-              <w:t>... ,</w:t>
-            </w:r>
-            <w:proofErr w:type="spellStart"/>
-            <w:r>
+            <w:pPr>
+              <w:rPr>
+                <w:lang w:val="en-US"/>
+              </w:rPr>
+            </w:pPr>
+            <w:r>
+              <w:rPr>
+                <w:lang w:val="en-US"/>
+              </w:rPr>
+              <w:t>(V, A) -&gt; V = {v1, ... ,</w:t>
+            </w:r>
+            <w:proofErr w:type="spellStart"/>
+            <w:r>
+              <w:rPr>
+                <w:lang w:val="en-US"/>
+              </w:rPr>
               <w:t>vn</w:t>
             </w:r>
             <w:proofErr w:type="spellEnd"/>
-            <w:proofErr w:type="gramEnd"/>
-            <w:r>
+            <w:r>
+              <w:rPr>
+                <w:lang w:val="en-US"/>
+              </w:rPr>
               <w:t>}, A = { ( v, w, c ) }</w:t>
             </w:r>
           </w:p>
-          <w:p/>
-          <w:p/>
+          <w:p>
+            <w:pPr>
+              <w:rPr>
+                <w:lang w:val="en-US"/>
+              </w:rPr>
+            </w:pPr>
+          </w:p>
+          <w:p>
+            <w:pPr>
+              <w:rPr>
+                <w:lang w:val="en-US"/>
+              </w:rPr>
+            </w:pPr>
+          </w:p>
         </w:tc>
       </w:tr>
       <w:tr>
@@ -118,119 +118,172 @@
             <w:gridSpan w:val="4"/>
           </w:tcPr>
           <w:p>
-            <w:r>
+            <w:pPr>
+              <w:rPr>
+                <w:lang w:val="en-US"/>
+              </w:rPr>
+            </w:pPr>
+            <w:r>
+              <w:rPr>
+                <w:lang w:val="en-US"/>
+              </w:rPr>
               <w:t>{</w:t>
             </w:r>
             <w:r>
               <w:rPr>
                 <w:b/>
                 <w:bCs/>
+                <w:lang w:val="en-US"/>
               </w:rPr>
               <w:t>inv</w:t>
             </w:r>
             <w:r>
+              <w:rPr>
+                <w:lang w:val="en-US"/>
+              </w:rPr>
               <w:t xml:space="preserve">: </w:t>
             </w:r>
             <w:r>
               <w:rPr>
                 <w:rFonts w:ascii="Cambria Math" w:hAnsi="Cambria Math" w:cs="Cambria Math"/>
+                <w:lang w:val="en-US"/>
               </w:rPr>
               <w:t>∀</w:t>
             </w:r>
             <w:r>
-              <w:t xml:space="preserve"> (</w:t>
-            </w:r>
-            <w:r>
-              <w:t xml:space="preserve">v, w, c) </w:t>
+              <w:rPr>
+                <w:lang w:val="en-US"/>
+              </w:rPr>
+              <w:t xml:space="preserve"> (v, w, c) </w:t>
             </w:r>
             <w:r>
               <w:rPr>
                 <w:rFonts w:ascii="Cambria Math" w:hAnsi="Cambria Math" w:cs="Cambria Math"/>
+                <w:lang w:val="en-US"/>
               </w:rPr>
               <w:t>∈</w:t>
             </w:r>
             <w:r>
+              <w:rPr>
+                <w:lang w:val="en-US"/>
+              </w:rPr>
               <w:t xml:space="preserve"> A: (v, w, c) </w:t>
             </w:r>
             <w:r>
               <w:rPr>
                 <w:rFonts w:ascii="Cambria Math" w:hAnsi="Cambria Math" w:cs="Cambria Math"/>
+                <w:lang w:val="en-US"/>
               </w:rPr>
               <w:t>∈</w:t>
             </w:r>
             <w:r>
+              <w:rPr>
+                <w:lang w:val="en-US"/>
+              </w:rPr>
               <w:t xml:space="preserve"> A </w:t>
             </w:r>
             <w:r>
               <w:rPr>
                 <w:rFonts w:ascii="Cambria Math" w:hAnsi="Cambria Math" w:cs="Cambria Math"/>
+                <w:lang w:val="en-US"/>
               </w:rPr>
               <w:t>⇒</w:t>
             </w:r>
             <w:r>
+              <w:rPr>
+                <w:lang w:val="en-US"/>
+              </w:rPr>
               <w:t xml:space="preserve"> (v </w:t>
             </w:r>
             <w:r>
               <w:rPr>
                 <w:rFonts w:ascii="Cambria Math" w:hAnsi="Cambria Math" w:cs="Cambria Math"/>
+                <w:lang w:val="en-US"/>
               </w:rPr>
               <w:t>∈</w:t>
             </w:r>
             <w:r>
+              <w:rPr>
+                <w:lang w:val="en-US"/>
+              </w:rPr>
               <w:t xml:space="preserve"> V </w:t>
             </w:r>
             <w:r>
               <w:rPr>
                 <w:rFonts w:ascii="Cambria Math" w:hAnsi="Cambria Math" w:cs="Cambria Math"/>
+                <w:lang w:val="en-US"/>
               </w:rPr>
               <w:t>∧</w:t>
             </w:r>
             <w:r>
+              <w:rPr>
+                <w:lang w:val="en-US"/>
+              </w:rPr>
               <w:t xml:space="preserve"> w </w:t>
             </w:r>
             <w:r>
               <w:rPr>
                 <w:rFonts w:ascii="Cambria Math" w:hAnsi="Cambria Math" w:cs="Cambria Math"/>
+                <w:lang w:val="en-US"/>
               </w:rPr>
               <w:t>∈</w:t>
             </w:r>
             <w:r>
+              <w:rPr>
+                <w:lang w:val="en-US"/>
+              </w:rPr>
               <w:t xml:space="preserve"> V </w:t>
             </w:r>
             <w:r>
               <w:rPr>
                 <w:rFonts w:ascii="Cambria Math" w:hAnsi="Cambria Math" w:cs="Cambria Math"/>
+                <w:lang w:val="en-US"/>
               </w:rPr>
               <w:t>∧</w:t>
             </w:r>
             <w:r>
+              <w:rPr>
+                <w:lang w:val="en-US"/>
+              </w:rPr>
               <w:t xml:space="preserve"> v </w:t>
             </w:r>
             <w:r>
               <w:rPr>
                 <w:rFonts w:ascii="Calibri" w:hAnsi="Calibri" w:cs="Calibri"/>
+                <w:lang w:val="en-US"/>
               </w:rPr>
               <w:t>→</w:t>
             </w:r>
             <w:r>
+              <w:rPr>
+                <w:lang w:val="en-US"/>
+              </w:rPr>
               <w:t xml:space="preserve"> w </w:t>
             </w:r>
             <w:r>
               <w:rPr>
                 <w:rFonts w:ascii="Cambria Math" w:hAnsi="Cambria Math" w:cs="Cambria Math"/>
+                <w:lang w:val="en-US"/>
               </w:rPr>
               <w:t>∧</w:t>
             </w:r>
             <w:r>
+              <w:rPr>
+                <w:lang w:val="en-US"/>
+              </w:rPr>
               <w:t xml:space="preserve"> c </w:t>
             </w:r>
             <w:r>
               <w:rPr>
                 <w:rFonts w:ascii="Calibri" w:hAnsi="Calibri" w:cs="Calibri"/>
+                <w:lang w:val="en-US"/>
               </w:rPr>
               <w:t>≥</w:t>
             </w:r>
             <w:r>
+              <w:rPr>
+                <w:lang w:val="en-US"/>
+              </w:rPr>
               <w:t xml:space="preserve"> 0)</w:t>
             </w:r>
           </w:p>
@@ -252,13 +305,7 @@
               <w:rPr>
                 <w:lang w:val="en-US"/>
               </w:rPr>
-              <w:t xml:space="preserve"> (</w:t>
-            </w:r>
-            <w:r>
-              <w:rPr>
-                <w:lang w:val="en-US"/>
-              </w:rPr>
-              <w:t xml:space="preserve">v, w) </w:t>
+              <w:t xml:space="preserve"> (v, w) </w:t>
             </w:r>
             <w:r>
               <w:rPr>
@@ -430,13 +477,8 @@
             <w:pPr>
               <w:jc w:val="center"/>
             </w:pPr>
-            <w:proofErr w:type="gramStart"/>
-            <w:r>
-              <w:t>Grafo(</w:t>
-            </w:r>
-            <w:proofErr w:type="gramEnd"/>
-            <w:r>
-              <w:t xml:space="preserve">): </w:t>
+            <w:r>
+              <w:t xml:space="preserve">Grafo(): </w:t>
             </w:r>
             <w:proofErr w:type="spellStart"/>
             <w:r>
@@ -498,13 +540,8 @@
             <w:pPr>
               <w:jc w:val="center"/>
             </w:pPr>
-            <w:proofErr w:type="gramStart"/>
-            <w:r>
-              <w:t>Insertar(</w:t>
-            </w:r>
-            <w:proofErr w:type="gramEnd"/>
-            <w:r>
-              <w:t xml:space="preserve">): </w:t>
+            <w:r>
+              <w:t xml:space="preserve">Insertar(): </w:t>
             </w:r>
             <w:proofErr w:type="spellStart"/>
             <w:r>
@@ -569,13 +606,8 @@
             <w:pPr>
               <w:jc w:val="center"/>
             </w:pPr>
-            <w:proofErr w:type="gramStart"/>
-            <w:r>
-              <w:t>Eliminar(</w:t>
-            </w:r>
-            <w:proofErr w:type="gramEnd"/>
-            <w:r>
-              <w:t xml:space="preserve">): </w:t>
+            <w:r>
+              <w:t xml:space="preserve">Eliminar(): </w:t>
             </w:r>
             <w:proofErr w:type="spellStart"/>
             <w:r>
@@ -673,19 +705,11 @@
                 <w:lang w:val="en-US"/>
               </w:rPr>
             </w:pPr>
-            <w:proofErr w:type="gramStart"/>
-            <w:r>
-              <w:rPr>
-                <w:lang w:val="en-US"/>
-              </w:rPr>
-              <w:t>Costo(</w:t>
-            </w:r>
-            <w:proofErr w:type="gramEnd"/>
-            <w:r>
-              <w:rPr>
-                <w:lang w:val="en-US"/>
-              </w:rPr>
-              <w:t>): int</w:t>
+            <w:r>
+              <w:rPr>
+                <w:lang w:val="en-US"/>
+              </w:rPr>
+              <w:t>Costo(): int</w:t>
             </w:r>
           </w:p>
         </w:tc>
@@ -777,7 +801,6 @@
               </w:rPr>
             </w:pPr>
             <w:proofErr w:type="spellStart"/>
-            <w:proofErr w:type="gramStart"/>
             <w:r>
               <w:rPr>
                 <w:lang w:val="en-US"/>
@@ -789,14 +812,7 @@
               <w:rPr>
                 <w:lang w:val="en-US"/>
               </w:rPr>
-              <w:t>(</w:t>
-            </w:r>
-            <w:proofErr w:type="gramEnd"/>
-            <w:r>
-              <w:rPr>
-                <w:lang w:val="en-US"/>
-              </w:rPr>
-              <w:t>): Lista[ int]</w:t>
+              <w:t>(): Lista[ int]</w:t>
             </w:r>
           </w:p>
         </w:tc>
@@ -887,19 +903,11 @@
                 <w:lang w:val="en-US"/>
               </w:rPr>
             </w:pPr>
-            <w:proofErr w:type="gramStart"/>
-            <w:r>
-              <w:rPr>
-                <w:lang w:val="en-US"/>
-              </w:rPr>
-              <w:t>Orden(</w:t>
-            </w:r>
-            <w:proofErr w:type="gramEnd"/>
-            <w:r>
-              <w:rPr>
-                <w:lang w:val="en-US"/>
-              </w:rPr>
-              <w:t>): int</w:t>
+            <w:r>
+              <w:rPr>
+                <w:lang w:val="en-US"/>
+              </w:rPr>
+              <w:t>Orden(): int</w:t>
             </w:r>
           </w:p>
         </w:tc>
@@ -999,14 +1007,9 @@
             <w:tcW w:w="8828" w:type="dxa"/>
           </w:tcPr>
           <w:p>
-            <w:proofErr w:type="gramStart"/>
-            <w:r>
-              <w:t>Grafo</w:t>
-            </w:r>
-            <w:r>
-              <w:t>( )</w:t>
-            </w:r>
-            <w:proofErr w:type="gramEnd"/>
+            <w:r>
+              <w:t>Grafo( )</w:t>
+            </w:r>
             <w:r>
               <w:t xml:space="preserve"> : </w:t>
             </w:r>
@@ -1024,13 +1027,8 @@
           </w:p>
           <w:p/>
           <w:p>
-            <w:proofErr w:type="gramStart"/>
-            <w:r>
-              <w:t>{ post</w:t>
-            </w:r>
-            <w:proofErr w:type="gramEnd"/>
-            <w:r>
-              <w:t xml:space="preserve">: </w:t>
+            <w:r>
+              <w:t xml:space="preserve">{ post: </w:t>
             </w:r>
             <w:proofErr w:type="spellStart"/>
             <w:r>
@@ -1050,16 +1048,8 @@
           </w:tcPr>
           <w:p/>
           <w:p>
-            <w:proofErr w:type="gramStart"/>
-            <w:r>
-              <w:t>Insertar(</w:t>
-            </w:r>
-            <w:proofErr w:type="gramEnd"/>
-            <w:r>
-              <w:t>Grafo</w:t>
-            </w:r>
-            <w:r>
-              <w:t xml:space="preserve"> g, </w:t>
+            <w:r>
+              <w:t xml:space="preserve">Insertar(Grafo g, </w:t>
             </w:r>
             <w:proofErr w:type="spellStart"/>
             <w:r>
@@ -1075,10 +1065,7 @@
             </w:r>
             <w:proofErr w:type="spellEnd"/>
             <w:r>
-              <w:t xml:space="preserve"> )</w:t>
-            </w:r>
-            <w:r>
-              <w:t xml:space="preserve"> </w:t>
+              <w:t xml:space="preserve"> ) </w:t>
             </w:r>
             <w:r>
               <w:t xml:space="preserve">: </w:t>
@@ -1089,11 +1076,7 @@
             </w:r>
             <w:proofErr w:type="spellEnd"/>
           </w:p>
-          <w:p>
-            <w:pPr>
-              <w:spacing w:after="0" w:line="240" w:lineRule="auto"/>
-            </w:pPr>
-          </w:p>
+          <w:p/>
           <w:p>
             <w:r>
               <w:t xml:space="preserve">/* Agrega un vértice al grafo con la información </w:t>
@@ -1107,30 +1090,18 @@
               <w:t xml:space="preserve"> asociada */</w:t>
             </w:r>
           </w:p>
-          <w:p>
-            <w:pPr>
-              <w:spacing w:after="0" w:line="240" w:lineRule="auto"/>
-            </w:pPr>
-          </w:p>
-          <w:p>
-            <w:pPr>
-              <w:rPr>
-                <w:lang w:val="en-US"/>
-              </w:rPr>
-            </w:pPr>
-            <w:proofErr w:type="gramStart"/>
-            <w:r>
-              <w:rPr>
-                <w:lang w:val="en-US"/>
-              </w:rPr>
-              <w:t>{ pre</w:t>
-            </w:r>
-            <w:proofErr w:type="gramEnd"/>
-            <w:r>
-              <w:rPr>
-                <w:lang w:val="en-US"/>
-              </w:rPr>
-              <w:t xml:space="preserve">: g = ( { v1, ... , </w:t>
+          <w:p/>
+          <w:p>
+            <w:pPr>
+              <w:rPr>
+                <w:lang w:val="en-US"/>
+              </w:rPr>
+            </w:pPr>
+            <w:r>
+              <w:rPr>
+                <w:lang w:val="en-US"/>
+              </w:rPr>
+              <w:t xml:space="preserve">{ pre: g = ( { v1, ... , </w:t>
             </w:r>
             <w:proofErr w:type="spellStart"/>
             <w:r>
@@ -1149,31 +1120,22 @@
           </w:p>
           <w:p>
             <w:pPr>
-              <w:spacing w:after="0" w:line="240" w:lineRule="auto"/>
-              <w:rPr>
-                <w:lang w:val="en-US"/>
-              </w:rPr>
-            </w:pPr>
-          </w:p>
-          <w:p>
-            <w:pPr>
-              <w:rPr>
-                <w:lang w:val="en-US"/>
-              </w:rPr>
-            </w:pPr>
-            <w:proofErr w:type="gramStart"/>
-            <w:r>
-              <w:rPr>
-                <w:lang w:val="en-US"/>
-              </w:rPr>
-              <w:t>{ post</w:t>
-            </w:r>
-            <w:proofErr w:type="gramEnd"/>
-            <w:r>
-              <w:rPr>
-                <w:lang w:val="en-US"/>
-              </w:rPr>
-              <w:t xml:space="preserve">: g = ( { v1, ... , </w:t>
+              <w:rPr>
+                <w:lang w:val="en-US"/>
+              </w:rPr>
+            </w:pPr>
+          </w:p>
+          <w:p>
+            <w:pPr>
+              <w:rPr>
+                <w:lang w:val="en-US"/>
+              </w:rPr>
+            </w:pPr>
+            <w:r>
+              <w:rPr>
+                <w:lang w:val="en-US"/>
+              </w:rPr>
+              <w:t xml:space="preserve">{ post: g = ( { v1, ... , </w:t>
             </w:r>
             <w:proofErr w:type="spellStart"/>
             <w:r>
@@ -1225,7 +1187,6 @@
               </w:rPr>
             </w:pPr>
             <w:proofErr w:type="spellStart"/>
-            <w:proofErr w:type="gramStart"/>
             <w:r>
               <w:rPr>
                 <w:lang w:val="en-US"/>
@@ -1247,7 +1208,6 @@
               <w:t>Grafo</w:t>
             </w:r>
             <w:proofErr w:type="spellEnd"/>
-            <w:proofErr w:type="gramEnd"/>
             <w:r>
               <w:rPr>
                 <w:lang w:val="en-US"/>
@@ -1263,7 +1223,6 @@
           </w:p>
           <w:p>
             <w:pPr>
-              <w:spacing w:after="0" w:line="240" w:lineRule="auto"/>
               <w:rPr>
                 <w:lang w:val="en-US"/>
               </w:rPr>
@@ -1274,59 +1233,38 @@
               <w:t>/* Elimina del grafo el arco x1 x2 */</w:t>
             </w:r>
           </w:p>
-          <w:p>
-            <w:pPr>
-              <w:spacing w:after="0" w:line="240" w:lineRule="auto"/>
-            </w:pPr>
-          </w:p>
-          <w:p>
-            <w:pPr>
-              <w:rPr>
-                <w:lang w:val="en-US"/>
-              </w:rPr>
-            </w:pPr>
-            <w:proofErr w:type="gramStart"/>
-            <w:r>
-              <w:rPr>
-                <w:lang w:val="en-US"/>
-              </w:rPr>
-              <w:t>{ pre</w:t>
-            </w:r>
-            <w:proofErr w:type="gramEnd"/>
-            <w:r>
-              <w:rPr>
-                <w:lang w:val="en-US"/>
-              </w:rPr>
-              <w:t xml:space="preserve">: ( x1, x2, c ) A } </w:t>
-            </w:r>
-          </w:p>
-          <w:p>
-            <w:pPr>
-              <w:spacing w:after="0" w:line="240" w:lineRule="auto"/>
-              <w:rPr>
-                <w:lang w:val="en-US"/>
-              </w:rPr>
-            </w:pPr>
-          </w:p>
-          <w:p>
-            <w:pPr>
-              <w:rPr>
-                <w:lang w:val="en-US"/>
-              </w:rPr>
-            </w:pPr>
-            <w:proofErr w:type="gramStart"/>
-            <w:r>
-              <w:rPr>
-                <w:lang w:val="en-US"/>
-              </w:rPr>
-              <w:t>{ post</w:t>
-            </w:r>
-            <w:proofErr w:type="gramEnd"/>
-            <w:r>
-              <w:rPr>
-                <w:lang w:val="en-US"/>
-              </w:rPr>
-              <w:t>: g = ( V, A - ( x1, x2, c ) ) }</w:t>
+          <w:p/>
+          <w:p>
+            <w:pPr>
+              <w:rPr>
+                <w:lang w:val="en-US"/>
+              </w:rPr>
+            </w:pPr>
+            <w:r>
+              <w:rPr>
+                <w:lang w:val="en-US"/>
+              </w:rPr>
+              <w:t xml:space="preserve">{ pre: ( x1, x2, c ) A } </w:t>
+            </w:r>
+          </w:p>
+          <w:p>
+            <w:pPr>
+              <w:rPr>
+                <w:lang w:val="en-US"/>
+              </w:rPr>
+            </w:pPr>
+          </w:p>
+          <w:p>
+            <w:pPr>
+              <w:rPr>
+                <w:lang w:val="en-US"/>
+              </w:rPr>
+            </w:pPr>
+            <w:r>
+              <w:rPr>
+                <w:lang w:val="en-US"/>
+              </w:rPr>
+              <w:t>{ post: g = ( V, A - ( x1, x2, c ) ) }</w:t>
             </w:r>
           </w:p>
         </w:tc>
@@ -1349,7 +1287,6 @@
                 <w:lang w:val="en-US"/>
               </w:rPr>
             </w:pPr>
-            <w:proofErr w:type="gramStart"/>
             <w:r>
               <w:rPr>
                 <w:lang w:val="en-US"/>
@@ -1370,7 +1307,6 @@
               <w:t>Grafo</w:t>
             </w:r>
             <w:proofErr w:type="spellEnd"/>
-            <w:proofErr w:type="gramEnd"/>
             <w:r>
               <w:rPr>
                 <w:lang w:val="en-US"/>
@@ -1386,7 +1322,6 @@
           </w:p>
           <w:p>
             <w:pPr>
-              <w:spacing w:after="0" w:line="240" w:lineRule="auto"/>
               <w:rPr>
                 <w:lang w:val="en-US"/>
               </w:rPr>
@@ -1397,19 +1332,10 @@
               <w:t>/* Retorna el costo del arco x1 x2 si éste existe. En caso contrario retorna -1 */</w:t>
             </w:r>
           </w:p>
-          <w:p>
-            <w:pPr>
-              <w:spacing w:after="0" w:line="240" w:lineRule="auto"/>
-            </w:pPr>
-          </w:p>
-          <w:p>
-            <w:proofErr w:type="gramStart"/>
-            <w:r>
-              <w:t>{ post</w:t>
-            </w:r>
-            <w:proofErr w:type="gramEnd"/>
-            <w:r>
-              <w:t xml:space="preserve">: ( ( x1, x2, c ) A , </w:t>
+          <w:p/>
+          <w:p>
+            <w:r>
+              <w:t xml:space="preserve">{ post: ( ( x1, x2, c ) A , </w:t>
             </w:r>
             <w:proofErr w:type="spellStart"/>
             <w:r>
@@ -1437,13 +1363,8 @@
           </w:tcPr>
           <w:p/>
           <w:p>
-            <w:proofErr w:type="gramStart"/>
-            <w:r>
-              <w:t>sucesores( Grafo</w:t>
-            </w:r>
-            <w:proofErr w:type="gramEnd"/>
-            <w:r>
-              <w:t xml:space="preserve"> g, </w:t>
+            <w:r>
+              <w:t xml:space="preserve">sucesores( Grafo g, </w:t>
             </w:r>
             <w:proofErr w:type="spellStart"/>
             <w:r>
@@ -1451,10 +1372,7 @@
             </w:r>
             <w:proofErr w:type="spellEnd"/>
             <w:r>
-              <w:t xml:space="preserve"> v )</w:t>
-            </w:r>
-            <w:r>
-              <w:t>: Lista[</w:t>
+              <w:t xml:space="preserve"> v ): Lista[</w:t>
             </w:r>
             <w:proofErr w:type="spellStart"/>
             <w:r>
@@ -1465,29 +1383,16 @@
               <w:t>]</w:t>
             </w:r>
           </w:p>
-          <w:p>
-            <w:pPr>
-              <w:spacing w:after="0" w:line="240" w:lineRule="auto"/>
-            </w:pPr>
-          </w:p>
+          <w:p/>
           <w:p>
             <w:r>
               <w:t>/* Retorna una lista con los identificadores de los vértices sucesores de v */</w:t>
             </w:r>
           </w:p>
-          <w:p>
-            <w:pPr>
-              <w:spacing w:after="0" w:line="240" w:lineRule="auto"/>
-            </w:pPr>
-          </w:p>
-          <w:p>
-            <w:proofErr w:type="gramStart"/>
-            <w:r>
-              <w:t>{ pre</w:t>
-            </w:r>
-            <w:proofErr w:type="gramEnd"/>
-            <w:r>
-              <w:t xml:space="preserve">: v </w:t>
+          <w:p/>
+          <w:p>
+            <w:r>
+              <w:t xml:space="preserve">{ pre: v </w:t>
             </w:r>
             <w:proofErr w:type="spellStart"/>
             <w:r>
@@ -1498,19 +1403,10 @@
               <w:t xml:space="preserve"> }</w:t>
             </w:r>
           </w:p>
-          <w:p>
-            <w:pPr>
-              <w:spacing w:after="0" w:line="240" w:lineRule="auto"/>
-            </w:pPr>
-          </w:p>
-          <w:p>
-            <w:proofErr w:type="gramStart"/>
-            <w:r>
-              <w:t>{ post</w:t>
-            </w:r>
-            <w:proofErr w:type="gramEnd"/>
-            <w:r>
-              <w:t xml:space="preserve">: sucesores = &lt; x1, ... , </w:t>
+          <w:p/>
+          <w:p>
+            <w:r>
+              <w:t xml:space="preserve">{ post: sucesores = &lt; x1, ... , </w:t>
             </w:r>
             <w:proofErr w:type="spellStart"/>
             <w:r>
@@ -1530,19 +1426,8 @@
           </w:tcPr>
           <w:p/>
           <w:p>
-            <w:proofErr w:type="gramStart"/>
-            <w:r>
-              <w:t>Orden</w:t>
-            </w:r>
-            <w:r>
-              <w:t>( Grafo</w:t>
-            </w:r>
-            <w:proofErr w:type="gramEnd"/>
-            <w:r>
-              <w:t xml:space="preserve"> g )</w:t>
-            </w:r>
-            <w:r>
-              <w:t xml:space="preserve"> : </w:t>
+            <w:r>
+              <w:t xml:space="preserve">Orden( Grafo g ) : </w:t>
             </w:r>
             <w:proofErr w:type="spellStart"/>
             <w:r>
@@ -1550,38 +1435,1974 @@
             </w:r>
             <w:proofErr w:type="spellEnd"/>
           </w:p>
+          <w:p/>
+          <w:p>
+            <w:r>
+              <w:t>/* Retorna el número de vértices del grafo */</w:t>
+            </w:r>
+          </w:p>
+          <w:p/>
+          <w:p>
+            <w:r>
+              <w:t xml:space="preserve">{ post: </w:t>
+            </w:r>
+            <w:proofErr w:type="spellStart"/>
+            <w:r>
+              <w:t>ordenGrafo</w:t>
+            </w:r>
+            <w:proofErr w:type="spellEnd"/>
+            <w:r>
+              <w:t xml:space="preserve"> = n }</w:t>
+            </w:r>
+          </w:p>
+        </w:tc>
+      </w:tr>
+    </w:tbl>
+    <w:p/>
+    <w:p/>
+    <w:p/>
+    <w:p/>
+    <w:p/>
+    <w:p/>
+    <w:p/>
+    <w:p/>
+    <w:p/>
+    <w:p/>
+    <w:p/>
+    <w:p/>
+    <w:p/>
+    <w:p/>
+    <w:p/>
+    <w:p/>
+    <w:p/>
+    <w:p/>
+    <w:p/>
+    <w:p/>
+    <w:p>
+      <w:pPr>
+        <w:spacing w:after="0" w:line="240" w:lineRule="auto"/>
+        <w:rPr>
+          <w:rFonts w:ascii="Times New Roman" w:eastAsia="Times New Roman" w:hAnsi="Times New Roman" w:cs="Times New Roman"/>
+          <w:kern w:val="0"/>
+          <w:sz w:val="24"/>
+          <w:szCs w:val="24"/>
+          <w:lang w:val="en-US"/>
+          <w14:ligatures w14:val="none"/>
+        </w:rPr>
+      </w:pPr>
+    </w:p>
+    <w:p>
+      <w:pPr>
+        <w:spacing w:after="0" w:line="240" w:lineRule="auto"/>
+        <w:rPr>
+          <w:rFonts w:ascii="Times New Roman" w:eastAsia="Times New Roman" w:hAnsi="Times New Roman" w:cs="Times New Roman"/>
+          <w:kern w:val="0"/>
+          <w:sz w:val="24"/>
+          <w:szCs w:val="24"/>
+          <w:lang w:val="en-US"/>
+          <w14:ligatures w14:val="none"/>
+        </w:rPr>
+      </w:pPr>
+    </w:p>
+    <w:p>
+      <w:pPr>
+        <w:spacing w:after="0" w:line="240" w:lineRule="auto"/>
+        <w:rPr>
+          <w:rFonts w:ascii="Times New Roman" w:eastAsia="Times New Roman" w:hAnsi="Times New Roman" w:cs="Times New Roman"/>
+          <w:kern w:val="0"/>
+          <w:sz w:val="24"/>
+          <w:szCs w:val="24"/>
+          <w:lang w:val="en-US"/>
+          <w14:ligatures w14:val="none"/>
+        </w:rPr>
+      </w:pPr>
+    </w:p>
+    <w:tbl>
+      <w:tblPr>
+        <w:tblW w:w="10380" w:type="dxa"/>
+        <w:tblCellSpacing w:w="15" w:type="dxa"/>
+        <w:tblBorders>
+          <w:top w:val="single" w:sz="2" w:space="0" w:color="auto"/>
+          <w:left w:val="single" w:sz="2" w:space="0" w:color="auto"/>
+          <w:bottom w:val="single" w:sz="2" w:space="0" w:color="auto"/>
+          <w:right w:val="single" w:sz="2" w:space="0" w:color="auto"/>
+        </w:tblBorders>
+        <w:tblCellMar>
+          <w:top w:w="15" w:type="dxa"/>
+          <w:left w:w="15" w:type="dxa"/>
+          <w:bottom w:w="15" w:type="dxa"/>
+          <w:right w:w="15" w:type="dxa"/>
+        </w:tblCellMar>
+        <w:tblLook w:val="04A0" w:firstRow="1" w:lastRow="0" w:firstColumn="1" w:lastColumn="0" w:noHBand="0" w:noVBand="1"/>
+      </w:tblPr>
+      <w:tblGrid>
+        <w:gridCol w:w="2052"/>
+        <w:gridCol w:w="3497"/>
+        <w:gridCol w:w="2852"/>
+        <w:gridCol w:w="1979"/>
+      </w:tblGrid>
+      <w:tr>
+        <w:trPr>
+          <w:tblHeader/>
+          <w:tblCellSpacing w:w="15" w:type="dxa"/>
+        </w:trPr>
+        <w:tc>
+          <w:tcPr>
+            <w:tcW w:w="0" w:type="auto"/>
+            <w:tcBorders>
+              <w:top w:val="single" w:sz="6" w:space="0" w:color="D9D9E3"/>
+              <w:left w:val="single" w:sz="6" w:space="0" w:color="D9D9E3"/>
+              <w:bottom w:val="single" w:sz="6" w:space="0" w:color="D9D9E3"/>
+              <w:right w:val="single" w:sz="2" w:space="0" w:color="D9D9E3"/>
+            </w:tcBorders>
+            <w:vAlign w:val="bottom"/>
+            <w:hideMark/>
+          </w:tcPr>
           <w:p>
             <w:pPr>
               <w:spacing w:after="0" w:line="240" w:lineRule="auto"/>
-            </w:pPr>
-          </w:p>
-          <w:p>
-            <w:r>
-              <w:t>/* Retorna el número de vértices del grafo */</w:t>
-            </w:r>
-          </w:p>
+              <w:jc w:val="center"/>
+              <w:rPr>
+                <w:rFonts w:ascii="Segoe UI" w:eastAsia="Times New Roman" w:hAnsi="Segoe UI" w:cs="Segoe UI"/>
+                <w:b/>
+                <w:bCs/>
+                <w:kern w:val="0"/>
+                <w:sz w:val="21"/>
+                <w:szCs w:val="21"/>
+                <w:lang w:val="en-US"/>
+                <w14:ligatures w14:val="none"/>
+              </w:rPr>
+            </w:pPr>
+            <w:r>
+              <w:rPr>
+                <w:rFonts w:ascii="Segoe UI" w:eastAsia="Times New Roman" w:hAnsi="Segoe UI" w:cs="Segoe UI"/>
+                <w:b/>
+                <w:bCs/>
+                <w:kern w:val="0"/>
+                <w:sz w:val="21"/>
+                <w:szCs w:val="21"/>
+                <w:lang w:val="en-US"/>
+                <w14:ligatures w14:val="none"/>
+              </w:rPr>
+              <w:t xml:space="preserve">Nombre </w:t>
+            </w:r>
+            <w:proofErr w:type="spellStart"/>
+            <w:r>
+              <w:rPr>
+                <w:rFonts w:ascii="Segoe UI" w:eastAsia="Times New Roman" w:hAnsi="Segoe UI" w:cs="Segoe UI"/>
+                <w:b/>
+                <w:bCs/>
+                <w:kern w:val="0"/>
+                <w:sz w:val="21"/>
+                <w:szCs w:val="21"/>
+                <w:lang w:val="en-US"/>
+                <w14:ligatures w14:val="none"/>
+              </w:rPr>
+              <w:t>Método</w:t>
+            </w:r>
+            <w:proofErr w:type="spellEnd"/>
+          </w:p>
+        </w:tc>
+        <w:tc>
+          <w:tcPr>
+            <w:tcW w:w="0" w:type="auto"/>
+            <w:tcBorders>
+              <w:top w:val="single" w:sz="6" w:space="0" w:color="D9D9E3"/>
+              <w:left w:val="single" w:sz="6" w:space="0" w:color="D9D9E3"/>
+              <w:bottom w:val="single" w:sz="6" w:space="0" w:color="D9D9E3"/>
+              <w:right w:val="single" w:sz="2" w:space="0" w:color="D9D9E3"/>
+            </w:tcBorders>
+            <w:vAlign w:val="bottom"/>
+            <w:hideMark/>
+          </w:tcPr>
           <w:p>
             <w:pPr>
               <w:spacing w:after="0" w:line="240" w:lineRule="auto"/>
-            </w:pPr>
-          </w:p>
-          <w:p>
-            <w:proofErr w:type="gramStart"/>
-            <w:r>
-              <w:t>{ post</w:t>
-            </w:r>
-            <w:proofErr w:type="gramEnd"/>
-            <w:r>
-              <w:t xml:space="preserve">: </w:t>
-            </w:r>
-            <w:proofErr w:type="spellStart"/>
-            <w:r>
-              <w:t>ordenGrafo</w:t>
-            </w:r>
-            <w:proofErr w:type="spellEnd"/>
-            <w:r>
-              <w:t xml:space="preserve"> = n }</w:t>
-            </w:r>
+              <w:jc w:val="center"/>
+              <w:rPr>
+                <w:rFonts w:ascii="Segoe UI" w:eastAsia="Times New Roman" w:hAnsi="Segoe UI" w:cs="Segoe UI"/>
+                <w:b/>
+                <w:bCs/>
+                <w:kern w:val="0"/>
+                <w:sz w:val="21"/>
+                <w:szCs w:val="21"/>
+                <w:lang w:val="en-US"/>
+                <w14:ligatures w14:val="none"/>
+              </w:rPr>
+            </w:pPr>
+            <w:r>
+              <w:rPr>
+                <w:rFonts w:ascii="Segoe UI" w:eastAsia="Times New Roman" w:hAnsi="Segoe UI" w:cs="Segoe UI"/>
+                <w:b/>
+                <w:bCs/>
+                <w:kern w:val="0"/>
+                <w:sz w:val="21"/>
+                <w:szCs w:val="21"/>
+                <w:lang w:val="en-US"/>
+                <w14:ligatures w14:val="none"/>
+              </w:rPr>
+              <w:t>Entrada</w:t>
+            </w:r>
+          </w:p>
+        </w:tc>
+        <w:tc>
+          <w:tcPr>
+            <w:tcW w:w="0" w:type="auto"/>
+            <w:tcBorders>
+              <w:top w:val="single" w:sz="6" w:space="0" w:color="D9D9E3"/>
+              <w:left w:val="single" w:sz="6" w:space="0" w:color="D9D9E3"/>
+              <w:bottom w:val="single" w:sz="6" w:space="0" w:color="D9D9E3"/>
+              <w:right w:val="single" w:sz="2" w:space="0" w:color="D9D9E3"/>
+            </w:tcBorders>
+            <w:vAlign w:val="bottom"/>
+            <w:hideMark/>
+          </w:tcPr>
+          <w:p>
+            <w:pPr>
+              <w:spacing w:after="0" w:line="240" w:lineRule="auto"/>
+              <w:jc w:val="center"/>
+              <w:rPr>
+                <w:rFonts w:ascii="Segoe UI" w:eastAsia="Times New Roman" w:hAnsi="Segoe UI" w:cs="Segoe UI"/>
+                <w:b/>
+                <w:bCs/>
+                <w:kern w:val="0"/>
+                <w:sz w:val="21"/>
+                <w:szCs w:val="21"/>
+                <w:lang w:val="en-US"/>
+                <w14:ligatures w14:val="none"/>
+              </w:rPr>
+            </w:pPr>
+            <w:r>
+              <w:rPr>
+                <w:rFonts w:ascii="Segoe UI" w:eastAsia="Times New Roman" w:hAnsi="Segoe UI" w:cs="Segoe UI"/>
+                <w:b/>
+                <w:bCs/>
+                <w:kern w:val="0"/>
+                <w:sz w:val="21"/>
+                <w:szCs w:val="21"/>
+                <w:lang w:val="en-US"/>
+                <w14:ligatures w14:val="none"/>
+              </w:rPr>
+              <w:t>Salida</w:t>
+            </w:r>
+          </w:p>
+        </w:tc>
+        <w:tc>
+          <w:tcPr>
+            <w:tcW w:w="0" w:type="auto"/>
+            <w:tcBorders>
+              <w:top w:val="single" w:sz="6" w:space="0" w:color="D9D9E3"/>
+              <w:left w:val="single" w:sz="6" w:space="0" w:color="D9D9E3"/>
+              <w:bottom w:val="single" w:sz="6" w:space="0" w:color="D9D9E3"/>
+              <w:right w:val="single" w:sz="6" w:space="0" w:color="D9D9E3"/>
+            </w:tcBorders>
+            <w:vAlign w:val="bottom"/>
+            <w:hideMark/>
+          </w:tcPr>
+          <w:p>
+            <w:pPr>
+              <w:spacing w:after="0" w:line="240" w:lineRule="auto"/>
+              <w:jc w:val="center"/>
+              <w:rPr>
+                <w:rFonts w:ascii="Segoe UI" w:eastAsia="Times New Roman" w:hAnsi="Segoe UI" w:cs="Segoe UI"/>
+                <w:b/>
+                <w:bCs/>
+                <w:kern w:val="0"/>
+                <w:sz w:val="21"/>
+                <w:szCs w:val="21"/>
+                <w:lang w:val="en-US"/>
+                <w14:ligatures w14:val="none"/>
+              </w:rPr>
+            </w:pPr>
+            <w:r>
+              <w:rPr>
+                <w:rFonts w:ascii="Segoe UI" w:eastAsia="Times New Roman" w:hAnsi="Segoe UI" w:cs="Segoe UI"/>
+                <w:b/>
+                <w:bCs/>
+                <w:kern w:val="0"/>
+                <w:sz w:val="21"/>
+                <w:szCs w:val="21"/>
+                <w:lang w:val="en-US"/>
+                <w14:ligatures w14:val="none"/>
+              </w:rPr>
+              <w:t xml:space="preserve">Tipo de </w:t>
+            </w:r>
+            <w:proofErr w:type="spellStart"/>
+            <w:r>
+              <w:rPr>
+                <w:rFonts w:ascii="Segoe UI" w:eastAsia="Times New Roman" w:hAnsi="Segoe UI" w:cs="Segoe UI"/>
+                <w:b/>
+                <w:bCs/>
+                <w:kern w:val="0"/>
+                <w:sz w:val="21"/>
+                <w:szCs w:val="21"/>
+                <w:lang w:val="en-US"/>
+                <w14:ligatures w14:val="none"/>
+              </w:rPr>
+              <w:t>Método</w:t>
+            </w:r>
+            <w:proofErr w:type="spellEnd"/>
+          </w:p>
+        </w:tc>
+      </w:tr>
+      <w:tr>
+        <w:trPr>
+          <w:tblCellSpacing w:w="15" w:type="dxa"/>
+        </w:trPr>
+        <w:tc>
+          <w:tcPr>
+            <w:tcW w:w="0" w:type="auto"/>
+            <w:tcBorders>
+              <w:top w:val="single" w:sz="2" w:space="0" w:color="D9D9E3"/>
+              <w:left w:val="single" w:sz="6" w:space="0" w:color="D9D9E3"/>
+              <w:bottom w:val="single" w:sz="6" w:space="0" w:color="D9D9E3"/>
+              <w:right w:val="single" w:sz="2" w:space="0" w:color="D9D9E3"/>
+            </w:tcBorders>
+            <w:vAlign w:val="bottom"/>
+            <w:hideMark/>
+          </w:tcPr>
+          <w:p>
+            <w:pPr>
+              <w:spacing w:after="0" w:line="240" w:lineRule="auto"/>
+              <w:rPr>
+                <w:rFonts w:ascii="Segoe UI" w:eastAsia="Times New Roman" w:hAnsi="Segoe UI" w:cs="Segoe UI"/>
+                <w:kern w:val="0"/>
+                <w:sz w:val="21"/>
+                <w:szCs w:val="21"/>
+                <w:lang w:val="en-US"/>
+                <w14:ligatures w14:val="none"/>
+              </w:rPr>
+            </w:pPr>
+            <w:r>
+              <w:rPr>
+                <w:rFonts w:ascii="Segoe UI" w:eastAsia="Times New Roman" w:hAnsi="Segoe UI" w:cs="Segoe UI"/>
+                <w:kern w:val="0"/>
+                <w:sz w:val="21"/>
+                <w:szCs w:val="21"/>
+                <w:lang w:val="en-US"/>
+                <w14:ligatures w14:val="none"/>
+              </w:rPr>
+              <w:t>Constructor</w:t>
+            </w:r>
+          </w:p>
+        </w:tc>
+        <w:tc>
+          <w:tcPr>
+            <w:tcW w:w="0" w:type="auto"/>
+            <w:tcBorders>
+              <w:top w:val="single" w:sz="2" w:space="0" w:color="D9D9E3"/>
+              <w:left w:val="single" w:sz="6" w:space="0" w:color="D9D9E3"/>
+              <w:bottom w:val="single" w:sz="6" w:space="0" w:color="D9D9E3"/>
+              <w:right w:val="single" w:sz="2" w:space="0" w:color="D9D9E3"/>
+            </w:tcBorders>
+            <w:vAlign w:val="bottom"/>
+            <w:hideMark/>
+          </w:tcPr>
+          <w:p>
+            <w:pPr>
+              <w:spacing w:after="0" w:line="240" w:lineRule="auto"/>
+              <w:rPr>
+                <w:rFonts w:ascii="Segoe UI" w:eastAsia="Times New Roman" w:hAnsi="Segoe UI" w:cs="Segoe UI"/>
+                <w:kern w:val="0"/>
+                <w:sz w:val="21"/>
+                <w:szCs w:val="21"/>
+                <w:lang w:val="en-US"/>
+                <w14:ligatures w14:val="none"/>
+              </w:rPr>
+            </w:pPr>
+          </w:p>
+        </w:tc>
+        <w:tc>
+          <w:tcPr>
+            <w:tcW w:w="0" w:type="auto"/>
+            <w:tcBorders>
+              <w:top w:val="single" w:sz="2" w:space="0" w:color="D9D9E3"/>
+              <w:left w:val="single" w:sz="6" w:space="0" w:color="D9D9E3"/>
+              <w:bottom w:val="single" w:sz="6" w:space="0" w:color="D9D9E3"/>
+              <w:right w:val="single" w:sz="2" w:space="0" w:color="D9D9E3"/>
+            </w:tcBorders>
+            <w:vAlign w:val="bottom"/>
+            <w:hideMark/>
+          </w:tcPr>
+          <w:p>
+            <w:pPr>
+              <w:spacing w:after="0" w:line="240" w:lineRule="auto"/>
+              <w:rPr>
+                <w:rFonts w:ascii="Segoe UI" w:eastAsia="Times New Roman" w:hAnsi="Segoe UI" w:cs="Segoe UI"/>
+                <w:kern w:val="0"/>
+                <w:sz w:val="21"/>
+                <w:szCs w:val="21"/>
+                <w:lang w:val="en-US"/>
+                <w14:ligatures w14:val="none"/>
+              </w:rPr>
+            </w:pPr>
+            <w:proofErr w:type="spellStart"/>
+            <w:r>
+              <w:rPr>
+                <w:rFonts w:ascii="Segoe UI" w:eastAsia="Times New Roman" w:hAnsi="Segoe UI" w:cs="Segoe UI"/>
+                <w:kern w:val="0"/>
+                <w:sz w:val="21"/>
+                <w:szCs w:val="21"/>
+                <w:lang w:val="en-US"/>
+                <w14:ligatures w14:val="none"/>
+              </w:rPr>
+              <w:t>GrafoNoPonderado</w:t>
+            </w:r>
+            <w:proofErr w:type="spellEnd"/>
+            <w:r>
+              <w:rPr>
+                <w:rFonts w:ascii="Segoe UI" w:eastAsia="Times New Roman" w:hAnsi="Segoe UI" w:cs="Segoe UI"/>
+                <w:kern w:val="0"/>
+                <w:sz w:val="21"/>
+                <w:szCs w:val="21"/>
+                <w:lang w:val="en-US"/>
+                <w14:ligatures w14:val="none"/>
+              </w:rPr>
+              <w:t xml:space="preserve"> </w:t>
+            </w:r>
+            <w:proofErr w:type="spellStart"/>
+            <w:r>
+              <w:rPr>
+                <w:rFonts w:ascii="Segoe UI" w:eastAsia="Times New Roman" w:hAnsi="Segoe UI" w:cs="Segoe UI"/>
+                <w:kern w:val="0"/>
+                <w:sz w:val="21"/>
+                <w:szCs w:val="21"/>
+                <w:lang w:val="en-US"/>
+                <w14:ligatures w14:val="none"/>
+              </w:rPr>
+              <w:t>vacío</w:t>
+            </w:r>
+            <w:proofErr w:type="spellEnd"/>
+          </w:p>
+        </w:tc>
+        <w:tc>
+          <w:tcPr>
+            <w:tcW w:w="0" w:type="auto"/>
+            <w:tcBorders>
+              <w:top w:val="single" w:sz="2" w:space="0" w:color="D9D9E3"/>
+              <w:left w:val="single" w:sz="6" w:space="0" w:color="D9D9E3"/>
+              <w:bottom w:val="single" w:sz="6" w:space="0" w:color="D9D9E3"/>
+              <w:right w:val="single" w:sz="6" w:space="0" w:color="D9D9E3"/>
+            </w:tcBorders>
+            <w:vAlign w:val="bottom"/>
+            <w:hideMark/>
+          </w:tcPr>
+          <w:p>
+            <w:pPr>
+              <w:spacing w:after="0" w:line="240" w:lineRule="auto"/>
+              <w:rPr>
+                <w:rFonts w:ascii="Segoe UI" w:eastAsia="Times New Roman" w:hAnsi="Segoe UI" w:cs="Segoe UI"/>
+                <w:kern w:val="0"/>
+                <w:sz w:val="21"/>
+                <w:szCs w:val="21"/>
+                <w:lang w:val="en-US"/>
+                <w14:ligatures w14:val="none"/>
+              </w:rPr>
+            </w:pPr>
+            <w:r>
+              <w:rPr>
+                <w:rFonts w:ascii="Segoe UI" w:eastAsia="Times New Roman" w:hAnsi="Segoe UI" w:cs="Segoe UI"/>
+                <w:kern w:val="0"/>
+                <w:sz w:val="21"/>
+                <w:szCs w:val="21"/>
+                <w:lang w:val="en-US"/>
+                <w14:ligatures w14:val="none"/>
+              </w:rPr>
+              <w:t>Constructor</w:t>
+            </w:r>
+          </w:p>
+        </w:tc>
+      </w:tr>
+      <w:tr>
+        <w:trPr>
+          <w:tblCellSpacing w:w="15" w:type="dxa"/>
+        </w:trPr>
+        <w:tc>
+          <w:tcPr>
+            <w:tcW w:w="0" w:type="auto"/>
+            <w:tcBorders>
+              <w:top w:val="single" w:sz="2" w:space="0" w:color="D9D9E3"/>
+              <w:left w:val="single" w:sz="6" w:space="0" w:color="D9D9E3"/>
+              <w:bottom w:val="single" w:sz="6" w:space="0" w:color="D9D9E3"/>
+              <w:right w:val="single" w:sz="2" w:space="0" w:color="D9D9E3"/>
+            </w:tcBorders>
+            <w:vAlign w:val="bottom"/>
+            <w:hideMark/>
+          </w:tcPr>
+          <w:p>
+            <w:pPr>
+              <w:spacing w:after="0" w:line="240" w:lineRule="auto"/>
+              <w:rPr>
+                <w:rFonts w:ascii="Segoe UI" w:eastAsia="Times New Roman" w:hAnsi="Segoe UI" w:cs="Segoe UI"/>
+                <w:kern w:val="0"/>
+                <w:sz w:val="21"/>
+                <w:szCs w:val="21"/>
+                <w:lang w:val="en-US"/>
+                <w14:ligatures w14:val="none"/>
+              </w:rPr>
+            </w:pPr>
+            <w:proofErr w:type="spellStart"/>
+            <w:r>
+              <w:rPr>
+                <w:rFonts w:ascii="Segoe UI" w:eastAsia="Times New Roman" w:hAnsi="Segoe UI" w:cs="Segoe UI"/>
+                <w:kern w:val="0"/>
+                <w:sz w:val="21"/>
+                <w:szCs w:val="21"/>
+                <w:lang w:val="en-US"/>
+                <w14:ligatures w14:val="none"/>
+              </w:rPr>
+              <w:t>AgregarVértice</w:t>
+            </w:r>
+            <w:proofErr w:type="spellEnd"/>
+          </w:p>
+        </w:tc>
+        <w:tc>
+          <w:tcPr>
+            <w:tcW w:w="0" w:type="auto"/>
+            <w:tcBorders>
+              <w:top w:val="single" w:sz="2" w:space="0" w:color="D9D9E3"/>
+              <w:left w:val="single" w:sz="6" w:space="0" w:color="D9D9E3"/>
+              <w:bottom w:val="single" w:sz="6" w:space="0" w:color="D9D9E3"/>
+              <w:right w:val="single" w:sz="2" w:space="0" w:color="D9D9E3"/>
+            </w:tcBorders>
+            <w:vAlign w:val="bottom"/>
+            <w:hideMark/>
+          </w:tcPr>
+          <w:p>
+            <w:pPr>
+              <w:spacing w:after="0" w:line="240" w:lineRule="auto"/>
+              <w:rPr>
+                <w:rFonts w:ascii="Segoe UI" w:eastAsia="Times New Roman" w:hAnsi="Segoe UI" w:cs="Segoe UI"/>
+                <w:kern w:val="0"/>
+                <w:sz w:val="21"/>
+                <w:szCs w:val="21"/>
+                <w:lang w:val="en-US"/>
+                <w14:ligatures w14:val="none"/>
+              </w:rPr>
+            </w:pPr>
+            <w:proofErr w:type="spellStart"/>
+            <w:r>
+              <w:rPr>
+                <w:rFonts w:ascii="Segoe UI" w:eastAsia="Times New Roman" w:hAnsi="Segoe UI" w:cs="Segoe UI"/>
+                <w:kern w:val="0"/>
+                <w:sz w:val="21"/>
+                <w:szCs w:val="21"/>
+                <w:lang w:val="en-US"/>
+                <w14:ligatures w14:val="none"/>
+              </w:rPr>
+              <w:t>Elemento</w:t>
+            </w:r>
+            <w:proofErr w:type="spellEnd"/>
+            <w:r>
+              <w:rPr>
+                <w:rFonts w:ascii="Segoe UI" w:eastAsia="Times New Roman" w:hAnsi="Segoe UI" w:cs="Segoe UI"/>
+                <w:kern w:val="0"/>
+                <w:sz w:val="21"/>
+                <w:szCs w:val="21"/>
+                <w:lang w:val="en-US"/>
+                <w14:ligatures w14:val="none"/>
+              </w:rPr>
+              <w:t xml:space="preserve"> (</w:t>
+            </w:r>
+            <w:proofErr w:type="spellStart"/>
+            <w:r>
+              <w:rPr>
+                <w:rFonts w:ascii="Segoe UI" w:eastAsia="Times New Roman" w:hAnsi="Segoe UI" w:cs="Segoe UI"/>
+                <w:kern w:val="0"/>
+                <w:sz w:val="21"/>
+                <w:szCs w:val="21"/>
+                <w:lang w:val="en-US"/>
+                <w14:ligatures w14:val="none"/>
+              </w:rPr>
+              <w:t>vértice</w:t>
+            </w:r>
+            <w:proofErr w:type="spellEnd"/>
+            <w:r>
+              <w:rPr>
+                <w:rFonts w:ascii="Segoe UI" w:eastAsia="Times New Roman" w:hAnsi="Segoe UI" w:cs="Segoe UI"/>
+                <w:kern w:val="0"/>
+                <w:sz w:val="21"/>
+                <w:szCs w:val="21"/>
+                <w:lang w:val="en-US"/>
+                <w14:ligatures w14:val="none"/>
+              </w:rPr>
+              <w:t>)</w:t>
+            </w:r>
+          </w:p>
+        </w:tc>
+        <w:tc>
+          <w:tcPr>
+            <w:tcW w:w="0" w:type="auto"/>
+            <w:tcBorders>
+              <w:top w:val="single" w:sz="2" w:space="0" w:color="D9D9E3"/>
+              <w:left w:val="single" w:sz="6" w:space="0" w:color="D9D9E3"/>
+              <w:bottom w:val="single" w:sz="6" w:space="0" w:color="D9D9E3"/>
+              <w:right w:val="single" w:sz="2" w:space="0" w:color="D9D9E3"/>
+            </w:tcBorders>
+            <w:vAlign w:val="bottom"/>
+            <w:hideMark/>
+          </w:tcPr>
+          <w:p>
+            <w:pPr>
+              <w:spacing w:after="0" w:line="240" w:lineRule="auto"/>
+              <w:rPr>
+                <w:rFonts w:ascii="Segoe UI" w:eastAsia="Times New Roman" w:hAnsi="Segoe UI" w:cs="Segoe UI"/>
+                <w:kern w:val="0"/>
+                <w:sz w:val="21"/>
+                <w:szCs w:val="21"/>
+                <w:lang w:val="en-US"/>
+                <w14:ligatures w14:val="none"/>
+              </w:rPr>
+            </w:pPr>
+            <w:proofErr w:type="spellStart"/>
+            <w:r>
+              <w:rPr>
+                <w:rFonts w:ascii="Segoe UI" w:eastAsia="Times New Roman" w:hAnsi="Segoe UI" w:cs="Segoe UI"/>
+                <w:kern w:val="0"/>
+                <w:sz w:val="21"/>
+                <w:szCs w:val="21"/>
+                <w:lang w:val="en-US"/>
+                <w14:ligatures w14:val="none"/>
+              </w:rPr>
+              <w:t>Ninguna</w:t>
+            </w:r>
+            <w:proofErr w:type="spellEnd"/>
+          </w:p>
+        </w:tc>
+        <w:tc>
+          <w:tcPr>
+            <w:tcW w:w="0" w:type="auto"/>
+            <w:tcBorders>
+              <w:top w:val="single" w:sz="2" w:space="0" w:color="D9D9E3"/>
+              <w:left w:val="single" w:sz="6" w:space="0" w:color="D9D9E3"/>
+              <w:bottom w:val="single" w:sz="6" w:space="0" w:color="D9D9E3"/>
+              <w:right w:val="single" w:sz="6" w:space="0" w:color="D9D9E3"/>
+            </w:tcBorders>
+            <w:vAlign w:val="bottom"/>
+            <w:hideMark/>
+          </w:tcPr>
+          <w:p>
+            <w:pPr>
+              <w:spacing w:after="0" w:line="240" w:lineRule="auto"/>
+              <w:rPr>
+                <w:rFonts w:ascii="Segoe UI" w:eastAsia="Times New Roman" w:hAnsi="Segoe UI" w:cs="Segoe UI"/>
+                <w:kern w:val="0"/>
+                <w:sz w:val="21"/>
+                <w:szCs w:val="21"/>
+                <w:lang w:val="en-US"/>
+                <w14:ligatures w14:val="none"/>
+              </w:rPr>
+            </w:pPr>
+            <w:proofErr w:type="spellStart"/>
+            <w:r>
+              <w:rPr>
+                <w:rFonts w:ascii="Segoe UI" w:eastAsia="Times New Roman" w:hAnsi="Segoe UI" w:cs="Segoe UI"/>
+                <w:kern w:val="0"/>
+                <w:sz w:val="21"/>
+                <w:szCs w:val="21"/>
+                <w:lang w:val="en-US"/>
+                <w14:ligatures w14:val="none"/>
+              </w:rPr>
+              <w:t>Modificadora</w:t>
+            </w:r>
+            <w:proofErr w:type="spellEnd"/>
+          </w:p>
+        </w:tc>
+      </w:tr>
+      <w:tr>
+        <w:trPr>
+          <w:tblCellSpacing w:w="15" w:type="dxa"/>
+        </w:trPr>
+        <w:tc>
+          <w:tcPr>
+            <w:tcW w:w="0" w:type="auto"/>
+            <w:tcBorders>
+              <w:top w:val="single" w:sz="2" w:space="0" w:color="D9D9E3"/>
+              <w:left w:val="single" w:sz="6" w:space="0" w:color="D9D9E3"/>
+              <w:bottom w:val="single" w:sz="6" w:space="0" w:color="D9D9E3"/>
+              <w:right w:val="single" w:sz="2" w:space="0" w:color="D9D9E3"/>
+            </w:tcBorders>
+            <w:vAlign w:val="bottom"/>
+            <w:hideMark/>
+          </w:tcPr>
+          <w:p>
+            <w:pPr>
+              <w:spacing w:after="0" w:line="240" w:lineRule="auto"/>
+              <w:rPr>
+                <w:rFonts w:ascii="Segoe UI" w:eastAsia="Times New Roman" w:hAnsi="Segoe UI" w:cs="Segoe UI"/>
+                <w:kern w:val="0"/>
+                <w:sz w:val="21"/>
+                <w:szCs w:val="21"/>
+                <w:lang w:val="en-US"/>
+                <w14:ligatures w14:val="none"/>
+              </w:rPr>
+            </w:pPr>
+            <w:proofErr w:type="spellStart"/>
+            <w:r>
+              <w:rPr>
+                <w:rFonts w:ascii="Segoe UI" w:eastAsia="Times New Roman" w:hAnsi="Segoe UI" w:cs="Segoe UI"/>
+                <w:kern w:val="0"/>
+                <w:sz w:val="21"/>
+                <w:szCs w:val="21"/>
+                <w:lang w:val="en-US"/>
+                <w14:ligatures w14:val="none"/>
+              </w:rPr>
+              <w:t>EliminarVértice</w:t>
+            </w:r>
+            <w:proofErr w:type="spellEnd"/>
+          </w:p>
+        </w:tc>
+        <w:tc>
+          <w:tcPr>
+            <w:tcW w:w="0" w:type="auto"/>
+            <w:tcBorders>
+              <w:top w:val="single" w:sz="2" w:space="0" w:color="D9D9E3"/>
+              <w:left w:val="single" w:sz="6" w:space="0" w:color="D9D9E3"/>
+              <w:bottom w:val="single" w:sz="6" w:space="0" w:color="D9D9E3"/>
+              <w:right w:val="single" w:sz="2" w:space="0" w:color="D9D9E3"/>
+            </w:tcBorders>
+            <w:vAlign w:val="bottom"/>
+            <w:hideMark/>
+          </w:tcPr>
+          <w:p>
+            <w:pPr>
+              <w:spacing w:after="0" w:line="240" w:lineRule="auto"/>
+              <w:rPr>
+                <w:rFonts w:ascii="Segoe UI" w:eastAsia="Times New Roman" w:hAnsi="Segoe UI" w:cs="Segoe UI"/>
+                <w:kern w:val="0"/>
+                <w:sz w:val="21"/>
+                <w:szCs w:val="21"/>
+                <w:lang w:val="en-US"/>
+                <w14:ligatures w14:val="none"/>
+              </w:rPr>
+            </w:pPr>
+            <w:proofErr w:type="spellStart"/>
+            <w:r>
+              <w:rPr>
+                <w:rFonts w:ascii="Segoe UI" w:eastAsia="Times New Roman" w:hAnsi="Segoe UI" w:cs="Segoe UI"/>
+                <w:kern w:val="0"/>
+                <w:sz w:val="21"/>
+                <w:szCs w:val="21"/>
+                <w:lang w:val="en-US"/>
+                <w14:ligatures w14:val="none"/>
+              </w:rPr>
+              <w:t>Elemento</w:t>
+            </w:r>
+            <w:proofErr w:type="spellEnd"/>
+            <w:r>
+              <w:rPr>
+                <w:rFonts w:ascii="Segoe UI" w:eastAsia="Times New Roman" w:hAnsi="Segoe UI" w:cs="Segoe UI"/>
+                <w:kern w:val="0"/>
+                <w:sz w:val="21"/>
+                <w:szCs w:val="21"/>
+                <w:lang w:val="en-US"/>
+                <w14:ligatures w14:val="none"/>
+              </w:rPr>
+              <w:t xml:space="preserve"> (</w:t>
+            </w:r>
+            <w:proofErr w:type="spellStart"/>
+            <w:r>
+              <w:rPr>
+                <w:rFonts w:ascii="Segoe UI" w:eastAsia="Times New Roman" w:hAnsi="Segoe UI" w:cs="Segoe UI"/>
+                <w:kern w:val="0"/>
+                <w:sz w:val="21"/>
+                <w:szCs w:val="21"/>
+                <w:lang w:val="en-US"/>
+                <w14:ligatures w14:val="none"/>
+              </w:rPr>
+              <w:t>vértice</w:t>
+            </w:r>
+            <w:proofErr w:type="spellEnd"/>
+            <w:r>
+              <w:rPr>
+                <w:rFonts w:ascii="Segoe UI" w:eastAsia="Times New Roman" w:hAnsi="Segoe UI" w:cs="Segoe UI"/>
+                <w:kern w:val="0"/>
+                <w:sz w:val="21"/>
+                <w:szCs w:val="21"/>
+                <w:lang w:val="en-US"/>
+                <w14:ligatures w14:val="none"/>
+              </w:rPr>
+              <w:t>)</w:t>
+            </w:r>
+          </w:p>
+        </w:tc>
+        <w:tc>
+          <w:tcPr>
+            <w:tcW w:w="0" w:type="auto"/>
+            <w:tcBorders>
+              <w:top w:val="single" w:sz="2" w:space="0" w:color="D9D9E3"/>
+              <w:left w:val="single" w:sz="6" w:space="0" w:color="D9D9E3"/>
+              <w:bottom w:val="single" w:sz="6" w:space="0" w:color="D9D9E3"/>
+              <w:right w:val="single" w:sz="2" w:space="0" w:color="D9D9E3"/>
+            </w:tcBorders>
+            <w:vAlign w:val="bottom"/>
+            <w:hideMark/>
+          </w:tcPr>
+          <w:p>
+            <w:pPr>
+              <w:spacing w:after="0" w:line="240" w:lineRule="auto"/>
+              <w:rPr>
+                <w:rFonts w:ascii="Segoe UI" w:eastAsia="Times New Roman" w:hAnsi="Segoe UI" w:cs="Segoe UI"/>
+                <w:kern w:val="0"/>
+                <w:sz w:val="21"/>
+                <w:szCs w:val="21"/>
+                <w:lang w:val="en-US"/>
+                <w14:ligatures w14:val="none"/>
+              </w:rPr>
+            </w:pPr>
+            <w:proofErr w:type="spellStart"/>
+            <w:r>
+              <w:rPr>
+                <w:rFonts w:ascii="Segoe UI" w:eastAsia="Times New Roman" w:hAnsi="Segoe UI" w:cs="Segoe UI"/>
+                <w:kern w:val="0"/>
+                <w:sz w:val="21"/>
+                <w:szCs w:val="21"/>
+                <w:lang w:val="en-US"/>
+                <w14:ligatures w14:val="none"/>
+              </w:rPr>
+              <w:t>Ninguna</w:t>
+            </w:r>
+            <w:proofErr w:type="spellEnd"/>
+          </w:p>
+        </w:tc>
+        <w:tc>
+          <w:tcPr>
+            <w:tcW w:w="0" w:type="auto"/>
+            <w:tcBorders>
+              <w:top w:val="single" w:sz="2" w:space="0" w:color="D9D9E3"/>
+              <w:left w:val="single" w:sz="6" w:space="0" w:color="D9D9E3"/>
+              <w:bottom w:val="single" w:sz="6" w:space="0" w:color="D9D9E3"/>
+              <w:right w:val="single" w:sz="6" w:space="0" w:color="D9D9E3"/>
+            </w:tcBorders>
+            <w:vAlign w:val="bottom"/>
+            <w:hideMark/>
+          </w:tcPr>
+          <w:p>
+            <w:pPr>
+              <w:spacing w:after="0" w:line="240" w:lineRule="auto"/>
+              <w:rPr>
+                <w:rFonts w:ascii="Segoe UI" w:eastAsia="Times New Roman" w:hAnsi="Segoe UI" w:cs="Segoe UI"/>
+                <w:kern w:val="0"/>
+                <w:sz w:val="21"/>
+                <w:szCs w:val="21"/>
+                <w:lang w:val="en-US"/>
+                <w14:ligatures w14:val="none"/>
+              </w:rPr>
+            </w:pPr>
+            <w:proofErr w:type="spellStart"/>
+            <w:r>
+              <w:rPr>
+                <w:rFonts w:ascii="Segoe UI" w:eastAsia="Times New Roman" w:hAnsi="Segoe UI" w:cs="Segoe UI"/>
+                <w:kern w:val="0"/>
+                <w:sz w:val="21"/>
+                <w:szCs w:val="21"/>
+                <w:lang w:val="en-US"/>
+                <w14:ligatures w14:val="none"/>
+              </w:rPr>
+              <w:t>Modificadora</w:t>
+            </w:r>
+            <w:proofErr w:type="spellEnd"/>
+          </w:p>
+        </w:tc>
+      </w:tr>
+      <w:tr>
+        <w:trPr>
+          <w:tblCellSpacing w:w="15" w:type="dxa"/>
+        </w:trPr>
+        <w:tc>
+          <w:tcPr>
+            <w:tcW w:w="0" w:type="auto"/>
+            <w:tcBorders>
+              <w:top w:val="single" w:sz="2" w:space="0" w:color="D9D9E3"/>
+              <w:left w:val="single" w:sz="6" w:space="0" w:color="D9D9E3"/>
+              <w:bottom w:val="single" w:sz="6" w:space="0" w:color="D9D9E3"/>
+              <w:right w:val="single" w:sz="2" w:space="0" w:color="D9D9E3"/>
+            </w:tcBorders>
+            <w:vAlign w:val="bottom"/>
+            <w:hideMark/>
+          </w:tcPr>
+          <w:p>
+            <w:pPr>
+              <w:spacing w:after="0" w:line="240" w:lineRule="auto"/>
+              <w:rPr>
+                <w:rFonts w:ascii="Segoe UI" w:eastAsia="Times New Roman" w:hAnsi="Segoe UI" w:cs="Segoe UI"/>
+                <w:kern w:val="0"/>
+                <w:sz w:val="21"/>
+                <w:szCs w:val="21"/>
+                <w:lang w:val="en-US"/>
+                <w14:ligatures w14:val="none"/>
+              </w:rPr>
+            </w:pPr>
+            <w:proofErr w:type="spellStart"/>
+            <w:r>
+              <w:rPr>
+                <w:rFonts w:ascii="Segoe UI" w:eastAsia="Times New Roman" w:hAnsi="Segoe UI" w:cs="Segoe UI"/>
+                <w:kern w:val="0"/>
+                <w:sz w:val="21"/>
+                <w:szCs w:val="21"/>
+                <w:lang w:val="en-US"/>
+                <w14:ligatures w14:val="none"/>
+              </w:rPr>
+              <w:t>AgregarArista</w:t>
+            </w:r>
+            <w:proofErr w:type="spellEnd"/>
+          </w:p>
+        </w:tc>
+        <w:tc>
+          <w:tcPr>
+            <w:tcW w:w="0" w:type="auto"/>
+            <w:tcBorders>
+              <w:top w:val="single" w:sz="2" w:space="0" w:color="D9D9E3"/>
+              <w:left w:val="single" w:sz="6" w:space="0" w:color="D9D9E3"/>
+              <w:bottom w:val="single" w:sz="6" w:space="0" w:color="D9D9E3"/>
+              <w:right w:val="single" w:sz="2" w:space="0" w:color="D9D9E3"/>
+            </w:tcBorders>
+            <w:vAlign w:val="bottom"/>
+            <w:hideMark/>
+          </w:tcPr>
+          <w:p>
+            <w:pPr>
+              <w:spacing w:after="0" w:line="240" w:lineRule="auto"/>
+              <w:rPr>
+                <w:rFonts w:ascii="Segoe UI" w:eastAsia="Times New Roman" w:hAnsi="Segoe UI" w:cs="Segoe UI"/>
+                <w:kern w:val="0"/>
+                <w:sz w:val="21"/>
+                <w:szCs w:val="21"/>
+                <w:lang w:val="en-US"/>
+                <w14:ligatures w14:val="none"/>
+              </w:rPr>
+            </w:pPr>
+            <w:proofErr w:type="spellStart"/>
+            <w:r>
+              <w:rPr>
+                <w:rFonts w:ascii="Segoe UI" w:eastAsia="Times New Roman" w:hAnsi="Segoe UI" w:cs="Segoe UI"/>
+                <w:kern w:val="0"/>
+                <w:sz w:val="21"/>
+                <w:szCs w:val="21"/>
+                <w:lang w:val="en-US"/>
+                <w14:ligatures w14:val="none"/>
+              </w:rPr>
+              <w:t>Vértice</w:t>
+            </w:r>
+            <w:proofErr w:type="spellEnd"/>
+            <w:r>
+              <w:rPr>
+                <w:rFonts w:ascii="Segoe UI" w:eastAsia="Times New Roman" w:hAnsi="Segoe UI" w:cs="Segoe UI"/>
+                <w:kern w:val="0"/>
+                <w:sz w:val="21"/>
+                <w:szCs w:val="21"/>
+                <w:lang w:val="en-US"/>
+                <w14:ligatures w14:val="none"/>
+              </w:rPr>
+              <w:t xml:space="preserve"> </w:t>
+            </w:r>
+            <w:proofErr w:type="spellStart"/>
+            <w:r>
+              <w:rPr>
+                <w:rFonts w:ascii="Segoe UI" w:eastAsia="Times New Roman" w:hAnsi="Segoe UI" w:cs="Segoe UI"/>
+                <w:kern w:val="0"/>
+                <w:sz w:val="21"/>
+                <w:szCs w:val="21"/>
+                <w:lang w:val="en-US"/>
+                <w14:ligatures w14:val="none"/>
+              </w:rPr>
+              <w:t>origen</w:t>
+            </w:r>
+            <w:proofErr w:type="spellEnd"/>
+            <w:r>
+              <w:rPr>
+                <w:rFonts w:ascii="Segoe UI" w:eastAsia="Times New Roman" w:hAnsi="Segoe UI" w:cs="Segoe UI"/>
+                <w:kern w:val="0"/>
+                <w:sz w:val="21"/>
+                <w:szCs w:val="21"/>
+                <w:lang w:val="en-US"/>
+                <w14:ligatures w14:val="none"/>
+              </w:rPr>
+              <w:t xml:space="preserve"> x </w:t>
+            </w:r>
+            <w:proofErr w:type="spellStart"/>
+            <w:r>
+              <w:rPr>
+                <w:rFonts w:ascii="Segoe UI" w:eastAsia="Times New Roman" w:hAnsi="Segoe UI" w:cs="Segoe UI"/>
+                <w:kern w:val="0"/>
+                <w:sz w:val="21"/>
+                <w:szCs w:val="21"/>
+                <w:lang w:val="en-US"/>
+                <w14:ligatures w14:val="none"/>
+              </w:rPr>
+              <w:t>Vértice</w:t>
+            </w:r>
+            <w:proofErr w:type="spellEnd"/>
+            <w:r>
+              <w:rPr>
+                <w:rFonts w:ascii="Segoe UI" w:eastAsia="Times New Roman" w:hAnsi="Segoe UI" w:cs="Segoe UI"/>
+                <w:kern w:val="0"/>
+                <w:sz w:val="21"/>
+                <w:szCs w:val="21"/>
+                <w:lang w:val="en-US"/>
+                <w14:ligatures w14:val="none"/>
+              </w:rPr>
+              <w:t xml:space="preserve"> </w:t>
+            </w:r>
+            <w:proofErr w:type="spellStart"/>
+            <w:r>
+              <w:rPr>
+                <w:rFonts w:ascii="Segoe UI" w:eastAsia="Times New Roman" w:hAnsi="Segoe UI" w:cs="Segoe UI"/>
+                <w:kern w:val="0"/>
+                <w:sz w:val="21"/>
+                <w:szCs w:val="21"/>
+                <w:lang w:val="en-US"/>
+                <w14:ligatures w14:val="none"/>
+              </w:rPr>
+              <w:t>destino</w:t>
+            </w:r>
+            <w:proofErr w:type="spellEnd"/>
+          </w:p>
+        </w:tc>
+        <w:tc>
+          <w:tcPr>
+            <w:tcW w:w="0" w:type="auto"/>
+            <w:tcBorders>
+              <w:top w:val="single" w:sz="2" w:space="0" w:color="D9D9E3"/>
+              <w:left w:val="single" w:sz="6" w:space="0" w:color="D9D9E3"/>
+              <w:bottom w:val="single" w:sz="6" w:space="0" w:color="D9D9E3"/>
+              <w:right w:val="single" w:sz="2" w:space="0" w:color="D9D9E3"/>
+            </w:tcBorders>
+            <w:vAlign w:val="bottom"/>
+            <w:hideMark/>
+          </w:tcPr>
+          <w:p>
+            <w:pPr>
+              <w:spacing w:after="0" w:line="240" w:lineRule="auto"/>
+              <w:rPr>
+                <w:rFonts w:ascii="Segoe UI" w:eastAsia="Times New Roman" w:hAnsi="Segoe UI" w:cs="Segoe UI"/>
+                <w:kern w:val="0"/>
+                <w:sz w:val="21"/>
+                <w:szCs w:val="21"/>
+                <w:lang w:val="en-US"/>
+                <w14:ligatures w14:val="none"/>
+              </w:rPr>
+            </w:pPr>
+            <w:proofErr w:type="spellStart"/>
+            <w:r>
+              <w:rPr>
+                <w:rFonts w:ascii="Segoe UI" w:eastAsia="Times New Roman" w:hAnsi="Segoe UI" w:cs="Segoe UI"/>
+                <w:kern w:val="0"/>
+                <w:sz w:val="21"/>
+                <w:szCs w:val="21"/>
+                <w:lang w:val="en-US"/>
+                <w14:ligatures w14:val="none"/>
+              </w:rPr>
+              <w:t>Ninguna</w:t>
+            </w:r>
+            <w:proofErr w:type="spellEnd"/>
+          </w:p>
+        </w:tc>
+        <w:tc>
+          <w:tcPr>
+            <w:tcW w:w="0" w:type="auto"/>
+            <w:tcBorders>
+              <w:top w:val="single" w:sz="2" w:space="0" w:color="D9D9E3"/>
+              <w:left w:val="single" w:sz="6" w:space="0" w:color="D9D9E3"/>
+              <w:bottom w:val="single" w:sz="6" w:space="0" w:color="D9D9E3"/>
+              <w:right w:val="single" w:sz="6" w:space="0" w:color="D9D9E3"/>
+            </w:tcBorders>
+            <w:vAlign w:val="bottom"/>
+            <w:hideMark/>
+          </w:tcPr>
+          <w:p>
+            <w:pPr>
+              <w:spacing w:after="0" w:line="240" w:lineRule="auto"/>
+              <w:rPr>
+                <w:rFonts w:ascii="Segoe UI" w:eastAsia="Times New Roman" w:hAnsi="Segoe UI" w:cs="Segoe UI"/>
+                <w:kern w:val="0"/>
+                <w:sz w:val="21"/>
+                <w:szCs w:val="21"/>
+                <w:lang w:val="en-US"/>
+                <w14:ligatures w14:val="none"/>
+              </w:rPr>
+            </w:pPr>
+            <w:proofErr w:type="spellStart"/>
+            <w:r>
+              <w:rPr>
+                <w:rFonts w:ascii="Segoe UI" w:eastAsia="Times New Roman" w:hAnsi="Segoe UI" w:cs="Segoe UI"/>
+                <w:kern w:val="0"/>
+                <w:sz w:val="21"/>
+                <w:szCs w:val="21"/>
+                <w:lang w:val="en-US"/>
+                <w14:ligatures w14:val="none"/>
+              </w:rPr>
+              <w:t>Modificadora</w:t>
+            </w:r>
+            <w:proofErr w:type="spellEnd"/>
+          </w:p>
+        </w:tc>
+      </w:tr>
+      <w:tr>
+        <w:trPr>
+          <w:tblCellSpacing w:w="15" w:type="dxa"/>
+        </w:trPr>
+        <w:tc>
+          <w:tcPr>
+            <w:tcW w:w="0" w:type="auto"/>
+            <w:tcBorders>
+              <w:top w:val="single" w:sz="2" w:space="0" w:color="D9D9E3"/>
+              <w:left w:val="single" w:sz="6" w:space="0" w:color="D9D9E3"/>
+              <w:bottom w:val="single" w:sz="6" w:space="0" w:color="D9D9E3"/>
+              <w:right w:val="single" w:sz="2" w:space="0" w:color="D9D9E3"/>
+            </w:tcBorders>
+            <w:vAlign w:val="bottom"/>
+            <w:hideMark/>
+          </w:tcPr>
+          <w:p>
+            <w:pPr>
+              <w:spacing w:after="0" w:line="240" w:lineRule="auto"/>
+              <w:rPr>
+                <w:rFonts w:ascii="Segoe UI" w:eastAsia="Times New Roman" w:hAnsi="Segoe UI" w:cs="Segoe UI"/>
+                <w:kern w:val="0"/>
+                <w:sz w:val="21"/>
+                <w:szCs w:val="21"/>
+                <w:lang w:val="en-US"/>
+                <w14:ligatures w14:val="none"/>
+              </w:rPr>
+            </w:pPr>
+            <w:proofErr w:type="spellStart"/>
+            <w:r>
+              <w:rPr>
+                <w:rFonts w:ascii="Segoe UI" w:eastAsia="Times New Roman" w:hAnsi="Segoe UI" w:cs="Segoe UI"/>
+                <w:kern w:val="0"/>
+                <w:sz w:val="21"/>
+                <w:szCs w:val="21"/>
+                <w:lang w:val="en-US"/>
+                <w14:ligatures w14:val="none"/>
+              </w:rPr>
+              <w:t>EliminarArista</w:t>
+            </w:r>
+            <w:proofErr w:type="spellEnd"/>
+          </w:p>
+        </w:tc>
+        <w:tc>
+          <w:tcPr>
+            <w:tcW w:w="0" w:type="auto"/>
+            <w:tcBorders>
+              <w:top w:val="single" w:sz="2" w:space="0" w:color="D9D9E3"/>
+              <w:left w:val="single" w:sz="6" w:space="0" w:color="D9D9E3"/>
+              <w:bottom w:val="single" w:sz="6" w:space="0" w:color="D9D9E3"/>
+              <w:right w:val="single" w:sz="2" w:space="0" w:color="D9D9E3"/>
+            </w:tcBorders>
+            <w:vAlign w:val="bottom"/>
+            <w:hideMark/>
+          </w:tcPr>
+          <w:p>
+            <w:pPr>
+              <w:spacing w:after="0" w:line="240" w:lineRule="auto"/>
+              <w:rPr>
+                <w:rFonts w:ascii="Segoe UI" w:eastAsia="Times New Roman" w:hAnsi="Segoe UI" w:cs="Segoe UI"/>
+                <w:kern w:val="0"/>
+                <w:sz w:val="21"/>
+                <w:szCs w:val="21"/>
+                <w14:ligatures w14:val="none"/>
+              </w:rPr>
+            </w:pPr>
+            <w:r>
+              <w:rPr>
+                <w:rFonts w:ascii="Segoe UI" w:eastAsia="Times New Roman" w:hAnsi="Segoe UI" w:cs="Segoe UI"/>
+                <w:kern w:val="0"/>
+                <w:sz w:val="21"/>
+                <w:szCs w:val="21"/>
+                <w14:ligatures w14:val="none"/>
+              </w:rPr>
+              <w:t>Vértice origen</w:t>
+            </w:r>
+            <w:r>
+              <w:rPr>
+                <w:rFonts w:ascii="Segoe UI" w:eastAsia="Times New Roman" w:hAnsi="Segoe UI" w:cs="Segoe UI"/>
+                <w:kern w:val="0"/>
+                <w:sz w:val="21"/>
+                <w:szCs w:val="21"/>
+                <w14:ligatures w14:val="none"/>
+              </w:rPr>
+              <w:t xml:space="preserve"> x </w:t>
+            </w:r>
+            <w:r>
+              <w:rPr>
+                <w:rFonts w:ascii="Segoe UI" w:eastAsia="Times New Roman" w:hAnsi="Segoe UI" w:cs="Segoe UI"/>
+                <w:kern w:val="0"/>
+                <w:sz w:val="21"/>
+                <w:szCs w:val="21"/>
+                <w14:ligatures w14:val="none"/>
+              </w:rPr>
+              <w:t>Vértice destino</w:t>
+            </w:r>
+          </w:p>
+        </w:tc>
+        <w:tc>
+          <w:tcPr>
+            <w:tcW w:w="0" w:type="auto"/>
+            <w:tcBorders>
+              <w:top w:val="single" w:sz="2" w:space="0" w:color="D9D9E3"/>
+              <w:left w:val="single" w:sz="6" w:space="0" w:color="D9D9E3"/>
+              <w:bottom w:val="single" w:sz="6" w:space="0" w:color="D9D9E3"/>
+              <w:right w:val="single" w:sz="2" w:space="0" w:color="D9D9E3"/>
+            </w:tcBorders>
+            <w:vAlign w:val="bottom"/>
+            <w:hideMark/>
+          </w:tcPr>
+          <w:p>
+            <w:pPr>
+              <w:spacing w:after="0" w:line="240" w:lineRule="auto"/>
+              <w:rPr>
+                <w:rFonts w:ascii="Segoe UI" w:eastAsia="Times New Roman" w:hAnsi="Segoe UI" w:cs="Segoe UI"/>
+                <w:kern w:val="0"/>
+                <w:sz w:val="21"/>
+                <w:szCs w:val="21"/>
+                <w:lang w:val="en-US"/>
+                <w14:ligatures w14:val="none"/>
+              </w:rPr>
+            </w:pPr>
+            <w:proofErr w:type="spellStart"/>
+            <w:r>
+              <w:rPr>
+                <w:rFonts w:ascii="Segoe UI" w:eastAsia="Times New Roman" w:hAnsi="Segoe UI" w:cs="Segoe UI"/>
+                <w:kern w:val="0"/>
+                <w:sz w:val="21"/>
+                <w:szCs w:val="21"/>
+                <w:lang w:val="en-US"/>
+                <w14:ligatures w14:val="none"/>
+              </w:rPr>
+              <w:t>Ninguna</w:t>
+            </w:r>
+            <w:proofErr w:type="spellEnd"/>
+          </w:p>
+        </w:tc>
+        <w:tc>
+          <w:tcPr>
+            <w:tcW w:w="0" w:type="auto"/>
+            <w:tcBorders>
+              <w:top w:val="single" w:sz="2" w:space="0" w:color="D9D9E3"/>
+              <w:left w:val="single" w:sz="6" w:space="0" w:color="D9D9E3"/>
+              <w:bottom w:val="single" w:sz="6" w:space="0" w:color="D9D9E3"/>
+              <w:right w:val="single" w:sz="6" w:space="0" w:color="D9D9E3"/>
+            </w:tcBorders>
+            <w:vAlign w:val="bottom"/>
+            <w:hideMark/>
+          </w:tcPr>
+          <w:p>
+            <w:pPr>
+              <w:spacing w:after="0" w:line="240" w:lineRule="auto"/>
+              <w:rPr>
+                <w:rFonts w:ascii="Segoe UI" w:eastAsia="Times New Roman" w:hAnsi="Segoe UI" w:cs="Segoe UI"/>
+                <w:kern w:val="0"/>
+                <w:sz w:val="21"/>
+                <w:szCs w:val="21"/>
+                <w:lang w:val="en-US"/>
+                <w14:ligatures w14:val="none"/>
+              </w:rPr>
+            </w:pPr>
+            <w:proofErr w:type="spellStart"/>
+            <w:r>
+              <w:rPr>
+                <w:rFonts w:ascii="Segoe UI" w:eastAsia="Times New Roman" w:hAnsi="Segoe UI" w:cs="Segoe UI"/>
+                <w:kern w:val="0"/>
+                <w:sz w:val="21"/>
+                <w:szCs w:val="21"/>
+                <w:lang w:val="en-US"/>
+                <w14:ligatures w14:val="none"/>
+              </w:rPr>
+              <w:t>Modificadora</w:t>
+            </w:r>
+            <w:proofErr w:type="spellEnd"/>
+          </w:p>
+        </w:tc>
+      </w:tr>
+      <w:tr>
+        <w:trPr>
+          <w:tblCellSpacing w:w="15" w:type="dxa"/>
+        </w:trPr>
+        <w:tc>
+          <w:tcPr>
+            <w:tcW w:w="0" w:type="auto"/>
+            <w:tcBorders>
+              <w:top w:val="single" w:sz="2" w:space="0" w:color="D9D9E3"/>
+              <w:left w:val="single" w:sz="6" w:space="0" w:color="D9D9E3"/>
+              <w:bottom w:val="single" w:sz="6" w:space="0" w:color="D9D9E3"/>
+              <w:right w:val="single" w:sz="2" w:space="0" w:color="D9D9E3"/>
+            </w:tcBorders>
+            <w:vAlign w:val="bottom"/>
+            <w:hideMark/>
+          </w:tcPr>
+          <w:p>
+            <w:pPr>
+              <w:spacing w:after="0" w:line="240" w:lineRule="auto"/>
+              <w:rPr>
+                <w:rFonts w:ascii="Segoe UI" w:eastAsia="Times New Roman" w:hAnsi="Segoe UI" w:cs="Segoe UI"/>
+                <w:kern w:val="0"/>
+                <w:sz w:val="21"/>
+                <w:szCs w:val="21"/>
+                <w:lang w:val="en-US"/>
+                <w14:ligatures w14:val="none"/>
+              </w:rPr>
+            </w:pPr>
+            <w:proofErr w:type="spellStart"/>
+            <w:r>
+              <w:rPr>
+                <w:rFonts w:ascii="Segoe UI" w:eastAsia="Times New Roman" w:hAnsi="Segoe UI" w:cs="Segoe UI"/>
+                <w:kern w:val="0"/>
+                <w:sz w:val="21"/>
+                <w:szCs w:val="21"/>
+                <w:lang w:val="en-US"/>
+                <w14:ligatures w14:val="none"/>
+              </w:rPr>
+              <w:t>ObtenerVértices</w:t>
+            </w:r>
+            <w:proofErr w:type="spellEnd"/>
+          </w:p>
+        </w:tc>
+        <w:tc>
+          <w:tcPr>
+            <w:tcW w:w="0" w:type="auto"/>
+            <w:tcBorders>
+              <w:top w:val="single" w:sz="2" w:space="0" w:color="D9D9E3"/>
+              <w:left w:val="single" w:sz="6" w:space="0" w:color="D9D9E3"/>
+              <w:bottom w:val="single" w:sz="6" w:space="0" w:color="D9D9E3"/>
+              <w:right w:val="single" w:sz="2" w:space="0" w:color="D9D9E3"/>
+            </w:tcBorders>
+            <w:vAlign w:val="bottom"/>
+            <w:hideMark/>
+          </w:tcPr>
+          <w:p>
+            <w:pPr>
+              <w:spacing w:after="0" w:line="240" w:lineRule="auto"/>
+              <w:rPr>
+                <w:rFonts w:ascii="Segoe UI" w:eastAsia="Times New Roman" w:hAnsi="Segoe UI" w:cs="Segoe UI"/>
+                <w:kern w:val="0"/>
+                <w:sz w:val="21"/>
+                <w:szCs w:val="21"/>
+                <w:lang w:val="en-US"/>
+                <w14:ligatures w14:val="none"/>
+              </w:rPr>
+            </w:pPr>
+          </w:p>
+        </w:tc>
+        <w:tc>
+          <w:tcPr>
+            <w:tcW w:w="0" w:type="auto"/>
+            <w:tcBorders>
+              <w:top w:val="single" w:sz="2" w:space="0" w:color="D9D9E3"/>
+              <w:left w:val="single" w:sz="6" w:space="0" w:color="D9D9E3"/>
+              <w:bottom w:val="single" w:sz="6" w:space="0" w:color="D9D9E3"/>
+              <w:right w:val="single" w:sz="2" w:space="0" w:color="D9D9E3"/>
+            </w:tcBorders>
+            <w:vAlign w:val="bottom"/>
+            <w:hideMark/>
+          </w:tcPr>
+          <w:p>
+            <w:pPr>
+              <w:spacing w:after="0" w:line="240" w:lineRule="auto"/>
+              <w:rPr>
+                <w:rFonts w:ascii="Segoe UI" w:eastAsia="Times New Roman" w:hAnsi="Segoe UI" w:cs="Segoe UI"/>
+                <w:kern w:val="0"/>
+                <w:sz w:val="21"/>
+                <w:szCs w:val="21"/>
+                <w:lang w:val="en-US"/>
+                <w14:ligatures w14:val="none"/>
+              </w:rPr>
+            </w:pPr>
+            <w:r>
+              <w:rPr>
+                <w:rFonts w:ascii="Segoe UI" w:eastAsia="Times New Roman" w:hAnsi="Segoe UI" w:cs="Segoe UI"/>
+                <w:kern w:val="0"/>
+                <w:sz w:val="21"/>
+                <w:szCs w:val="21"/>
+                <w:lang w:val="en-US"/>
+                <w14:ligatures w14:val="none"/>
+              </w:rPr>
+              <w:t xml:space="preserve">Lista de </w:t>
+            </w:r>
+            <w:proofErr w:type="spellStart"/>
+            <w:r>
+              <w:rPr>
+                <w:rFonts w:ascii="Segoe UI" w:eastAsia="Times New Roman" w:hAnsi="Segoe UI" w:cs="Segoe UI"/>
+                <w:kern w:val="0"/>
+                <w:sz w:val="21"/>
+                <w:szCs w:val="21"/>
+                <w:lang w:val="en-US"/>
+                <w14:ligatures w14:val="none"/>
+              </w:rPr>
+              <w:t>vértices</w:t>
+            </w:r>
+            <w:proofErr w:type="spellEnd"/>
+          </w:p>
+        </w:tc>
+        <w:tc>
+          <w:tcPr>
+            <w:tcW w:w="0" w:type="auto"/>
+            <w:tcBorders>
+              <w:top w:val="single" w:sz="2" w:space="0" w:color="D9D9E3"/>
+              <w:left w:val="single" w:sz="6" w:space="0" w:color="D9D9E3"/>
+              <w:bottom w:val="single" w:sz="6" w:space="0" w:color="D9D9E3"/>
+              <w:right w:val="single" w:sz="6" w:space="0" w:color="D9D9E3"/>
+            </w:tcBorders>
+            <w:vAlign w:val="bottom"/>
+            <w:hideMark/>
+          </w:tcPr>
+          <w:p>
+            <w:pPr>
+              <w:spacing w:after="0" w:line="240" w:lineRule="auto"/>
+              <w:rPr>
+                <w:rFonts w:ascii="Segoe UI" w:eastAsia="Times New Roman" w:hAnsi="Segoe UI" w:cs="Segoe UI"/>
+                <w:kern w:val="0"/>
+                <w:sz w:val="21"/>
+                <w:szCs w:val="21"/>
+                <w:lang w:val="en-US"/>
+                <w14:ligatures w14:val="none"/>
+              </w:rPr>
+            </w:pPr>
+            <w:proofErr w:type="spellStart"/>
+            <w:r>
+              <w:rPr>
+                <w:rFonts w:ascii="Segoe UI" w:eastAsia="Times New Roman" w:hAnsi="Segoe UI" w:cs="Segoe UI"/>
+                <w:kern w:val="0"/>
+                <w:sz w:val="21"/>
+                <w:szCs w:val="21"/>
+                <w:lang w:val="en-US"/>
+                <w14:ligatures w14:val="none"/>
+              </w:rPr>
+              <w:t>Analizadora</w:t>
+            </w:r>
+            <w:proofErr w:type="spellEnd"/>
+          </w:p>
+        </w:tc>
+      </w:tr>
+      <w:tr>
+        <w:trPr>
+          <w:tblCellSpacing w:w="15" w:type="dxa"/>
+        </w:trPr>
+        <w:tc>
+          <w:tcPr>
+            <w:tcW w:w="0" w:type="auto"/>
+            <w:tcBorders>
+              <w:top w:val="single" w:sz="2" w:space="0" w:color="D9D9E3"/>
+              <w:left w:val="single" w:sz="6" w:space="0" w:color="D9D9E3"/>
+              <w:bottom w:val="single" w:sz="6" w:space="0" w:color="D9D9E3"/>
+              <w:right w:val="single" w:sz="2" w:space="0" w:color="D9D9E3"/>
+            </w:tcBorders>
+            <w:vAlign w:val="bottom"/>
+            <w:hideMark/>
+          </w:tcPr>
+          <w:p>
+            <w:pPr>
+              <w:spacing w:after="0" w:line="240" w:lineRule="auto"/>
+              <w:rPr>
+                <w:rFonts w:ascii="Segoe UI" w:eastAsia="Times New Roman" w:hAnsi="Segoe UI" w:cs="Segoe UI"/>
+                <w:kern w:val="0"/>
+                <w:sz w:val="21"/>
+                <w:szCs w:val="21"/>
+                <w:lang w:val="en-US"/>
+                <w14:ligatures w14:val="none"/>
+              </w:rPr>
+            </w:pPr>
+            <w:proofErr w:type="spellStart"/>
+            <w:r>
+              <w:rPr>
+                <w:rFonts w:ascii="Segoe UI" w:eastAsia="Times New Roman" w:hAnsi="Segoe UI" w:cs="Segoe UI"/>
+                <w:kern w:val="0"/>
+                <w:sz w:val="21"/>
+                <w:szCs w:val="21"/>
+                <w:lang w:val="en-US"/>
+                <w14:ligatures w14:val="none"/>
+              </w:rPr>
+              <w:t>ObtenerAristas</w:t>
+            </w:r>
+            <w:proofErr w:type="spellEnd"/>
+          </w:p>
+        </w:tc>
+        <w:tc>
+          <w:tcPr>
+            <w:tcW w:w="0" w:type="auto"/>
+            <w:tcBorders>
+              <w:top w:val="single" w:sz="2" w:space="0" w:color="D9D9E3"/>
+              <w:left w:val="single" w:sz="6" w:space="0" w:color="D9D9E3"/>
+              <w:bottom w:val="single" w:sz="6" w:space="0" w:color="D9D9E3"/>
+              <w:right w:val="single" w:sz="2" w:space="0" w:color="D9D9E3"/>
+            </w:tcBorders>
+            <w:vAlign w:val="bottom"/>
+            <w:hideMark/>
+          </w:tcPr>
+          <w:p>
+            <w:pPr>
+              <w:spacing w:after="0" w:line="240" w:lineRule="auto"/>
+              <w:rPr>
+                <w:rFonts w:ascii="Segoe UI" w:eastAsia="Times New Roman" w:hAnsi="Segoe UI" w:cs="Segoe UI"/>
+                <w:kern w:val="0"/>
+                <w:sz w:val="21"/>
+                <w:szCs w:val="21"/>
+                <w:lang w:val="en-US"/>
+                <w14:ligatures w14:val="none"/>
+              </w:rPr>
+            </w:pPr>
+          </w:p>
+        </w:tc>
+        <w:tc>
+          <w:tcPr>
+            <w:tcW w:w="0" w:type="auto"/>
+            <w:tcBorders>
+              <w:top w:val="single" w:sz="2" w:space="0" w:color="D9D9E3"/>
+              <w:left w:val="single" w:sz="6" w:space="0" w:color="D9D9E3"/>
+              <w:bottom w:val="single" w:sz="6" w:space="0" w:color="D9D9E3"/>
+              <w:right w:val="single" w:sz="2" w:space="0" w:color="D9D9E3"/>
+            </w:tcBorders>
+            <w:vAlign w:val="bottom"/>
+            <w:hideMark/>
+          </w:tcPr>
+          <w:p>
+            <w:pPr>
+              <w:spacing w:after="0" w:line="240" w:lineRule="auto"/>
+              <w:rPr>
+                <w:rFonts w:ascii="Segoe UI" w:eastAsia="Times New Roman" w:hAnsi="Segoe UI" w:cs="Segoe UI"/>
+                <w:kern w:val="0"/>
+                <w:sz w:val="21"/>
+                <w:szCs w:val="21"/>
+                <w:lang w:val="en-US"/>
+                <w14:ligatures w14:val="none"/>
+              </w:rPr>
+            </w:pPr>
+            <w:r>
+              <w:rPr>
+                <w:rFonts w:ascii="Segoe UI" w:eastAsia="Times New Roman" w:hAnsi="Segoe UI" w:cs="Segoe UI"/>
+                <w:kern w:val="0"/>
+                <w:sz w:val="21"/>
+                <w:szCs w:val="21"/>
+                <w:lang w:val="en-US"/>
+                <w14:ligatures w14:val="none"/>
+              </w:rPr>
+              <w:t xml:space="preserve">Lista de </w:t>
+            </w:r>
+            <w:proofErr w:type="spellStart"/>
+            <w:r>
+              <w:rPr>
+                <w:rFonts w:ascii="Segoe UI" w:eastAsia="Times New Roman" w:hAnsi="Segoe UI" w:cs="Segoe UI"/>
+                <w:kern w:val="0"/>
+                <w:sz w:val="21"/>
+                <w:szCs w:val="21"/>
+                <w:lang w:val="en-US"/>
+                <w14:ligatures w14:val="none"/>
+              </w:rPr>
+              <w:t>aristas</w:t>
+            </w:r>
+            <w:proofErr w:type="spellEnd"/>
+          </w:p>
+        </w:tc>
+        <w:tc>
+          <w:tcPr>
+            <w:tcW w:w="0" w:type="auto"/>
+            <w:tcBorders>
+              <w:top w:val="single" w:sz="2" w:space="0" w:color="D9D9E3"/>
+              <w:left w:val="single" w:sz="6" w:space="0" w:color="D9D9E3"/>
+              <w:bottom w:val="single" w:sz="6" w:space="0" w:color="D9D9E3"/>
+              <w:right w:val="single" w:sz="6" w:space="0" w:color="D9D9E3"/>
+            </w:tcBorders>
+            <w:vAlign w:val="bottom"/>
+            <w:hideMark/>
+          </w:tcPr>
+          <w:p>
+            <w:pPr>
+              <w:spacing w:after="0" w:line="240" w:lineRule="auto"/>
+              <w:rPr>
+                <w:rFonts w:ascii="Segoe UI" w:eastAsia="Times New Roman" w:hAnsi="Segoe UI" w:cs="Segoe UI"/>
+                <w:kern w:val="0"/>
+                <w:sz w:val="21"/>
+                <w:szCs w:val="21"/>
+                <w:lang w:val="en-US"/>
+                <w14:ligatures w14:val="none"/>
+              </w:rPr>
+            </w:pPr>
+            <w:proofErr w:type="spellStart"/>
+            <w:r>
+              <w:rPr>
+                <w:rFonts w:ascii="Segoe UI" w:eastAsia="Times New Roman" w:hAnsi="Segoe UI" w:cs="Segoe UI"/>
+                <w:kern w:val="0"/>
+                <w:sz w:val="21"/>
+                <w:szCs w:val="21"/>
+                <w:lang w:val="en-US"/>
+                <w14:ligatures w14:val="none"/>
+              </w:rPr>
+              <w:t>Analizadora</w:t>
+            </w:r>
+            <w:proofErr w:type="spellEnd"/>
+          </w:p>
+        </w:tc>
+      </w:tr>
+      <w:tr>
+        <w:trPr>
+          <w:tblCellSpacing w:w="15" w:type="dxa"/>
+        </w:trPr>
+        <w:tc>
+          <w:tcPr>
+            <w:tcW w:w="0" w:type="auto"/>
+            <w:tcBorders>
+              <w:top w:val="single" w:sz="2" w:space="0" w:color="D9D9E3"/>
+              <w:left w:val="single" w:sz="6" w:space="0" w:color="D9D9E3"/>
+              <w:bottom w:val="single" w:sz="6" w:space="0" w:color="D9D9E3"/>
+              <w:right w:val="single" w:sz="2" w:space="0" w:color="D9D9E3"/>
+            </w:tcBorders>
+            <w:vAlign w:val="bottom"/>
+            <w:hideMark/>
+          </w:tcPr>
+          <w:p>
+            <w:pPr>
+              <w:spacing w:after="0" w:line="240" w:lineRule="auto"/>
+              <w:rPr>
+                <w:rFonts w:ascii="Segoe UI" w:eastAsia="Times New Roman" w:hAnsi="Segoe UI" w:cs="Segoe UI"/>
+                <w:kern w:val="0"/>
+                <w:sz w:val="21"/>
+                <w:szCs w:val="21"/>
+                <w:lang w:val="en-US"/>
+                <w14:ligatures w14:val="none"/>
+              </w:rPr>
+            </w:pPr>
+            <w:proofErr w:type="spellStart"/>
+            <w:r>
+              <w:rPr>
+                <w:rFonts w:ascii="Segoe UI" w:eastAsia="Times New Roman" w:hAnsi="Segoe UI" w:cs="Segoe UI"/>
+                <w:kern w:val="0"/>
+                <w:sz w:val="21"/>
+                <w:szCs w:val="21"/>
+                <w:lang w:val="en-US"/>
+                <w14:ligatures w14:val="none"/>
+              </w:rPr>
+              <w:t>ExisteVértice</w:t>
+            </w:r>
+            <w:proofErr w:type="spellEnd"/>
+          </w:p>
+        </w:tc>
+        <w:tc>
+          <w:tcPr>
+            <w:tcW w:w="0" w:type="auto"/>
+            <w:tcBorders>
+              <w:top w:val="single" w:sz="2" w:space="0" w:color="D9D9E3"/>
+              <w:left w:val="single" w:sz="6" w:space="0" w:color="D9D9E3"/>
+              <w:bottom w:val="single" w:sz="6" w:space="0" w:color="D9D9E3"/>
+              <w:right w:val="single" w:sz="2" w:space="0" w:color="D9D9E3"/>
+            </w:tcBorders>
+            <w:vAlign w:val="bottom"/>
+            <w:hideMark/>
+          </w:tcPr>
+          <w:p>
+            <w:pPr>
+              <w:spacing w:after="0" w:line="240" w:lineRule="auto"/>
+              <w:rPr>
+                <w:rFonts w:ascii="Segoe UI" w:eastAsia="Times New Roman" w:hAnsi="Segoe UI" w:cs="Segoe UI"/>
+                <w:kern w:val="0"/>
+                <w:sz w:val="21"/>
+                <w:szCs w:val="21"/>
+                <w:lang w:val="en-US"/>
+                <w14:ligatures w14:val="none"/>
+              </w:rPr>
+            </w:pPr>
+            <w:proofErr w:type="spellStart"/>
+            <w:r>
+              <w:rPr>
+                <w:rFonts w:ascii="Segoe UI" w:eastAsia="Times New Roman" w:hAnsi="Segoe UI" w:cs="Segoe UI"/>
+                <w:kern w:val="0"/>
+                <w:sz w:val="21"/>
+                <w:szCs w:val="21"/>
+                <w:lang w:val="en-US"/>
+                <w14:ligatures w14:val="none"/>
+              </w:rPr>
+              <w:t>Elemento</w:t>
+            </w:r>
+            <w:proofErr w:type="spellEnd"/>
+            <w:r>
+              <w:rPr>
+                <w:rFonts w:ascii="Segoe UI" w:eastAsia="Times New Roman" w:hAnsi="Segoe UI" w:cs="Segoe UI"/>
+                <w:kern w:val="0"/>
+                <w:sz w:val="21"/>
+                <w:szCs w:val="21"/>
+                <w:lang w:val="en-US"/>
+                <w14:ligatures w14:val="none"/>
+              </w:rPr>
+              <w:t xml:space="preserve"> (</w:t>
+            </w:r>
+            <w:proofErr w:type="spellStart"/>
+            <w:r>
+              <w:rPr>
+                <w:rFonts w:ascii="Segoe UI" w:eastAsia="Times New Roman" w:hAnsi="Segoe UI" w:cs="Segoe UI"/>
+                <w:kern w:val="0"/>
+                <w:sz w:val="21"/>
+                <w:szCs w:val="21"/>
+                <w:lang w:val="en-US"/>
+                <w14:ligatures w14:val="none"/>
+              </w:rPr>
+              <w:t>vértice</w:t>
+            </w:r>
+            <w:proofErr w:type="spellEnd"/>
+            <w:r>
+              <w:rPr>
+                <w:rFonts w:ascii="Segoe UI" w:eastAsia="Times New Roman" w:hAnsi="Segoe UI" w:cs="Segoe UI"/>
+                <w:kern w:val="0"/>
+                <w:sz w:val="21"/>
+                <w:szCs w:val="21"/>
+                <w:lang w:val="en-US"/>
+                <w14:ligatures w14:val="none"/>
+              </w:rPr>
+              <w:t>)</w:t>
+            </w:r>
+          </w:p>
+        </w:tc>
+        <w:tc>
+          <w:tcPr>
+            <w:tcW w:w="0" w:type="auto"/>
+            <w:tcBorders>
+              <w:top w:val="single" w:sz="2" w:space="0" w:color="D9D9E3"/>
+              <w:left w:val="single" w:sz="6" w:space="0" w:color="D9D9E3"/>
+              <w:bottom w:val="single" w:sz="6" w:space="0" w:color="D9D9E3"/>
+              <w:right w:val="single" w:sz="2" w:space="0" w:color="D9D9E3"/>
+            </w:tcBorders>
+            <w:vAlign w:val="bottom"/>
+            <w:hideMark/>
+          </w:tcPr>
+          <w:p>
+            <w:pPr>
+              <w:spacing w:after="0" w:line="240" w:lineRule="auto"/>
+              <w:rPr>
+                <w:rFonts w:ascii="Segoe UI" w:eastAsia="Times New Roman" w:hAnsi="Segoe UI" w:cs="Segoe UI"/>
+                <w:kern w:val="0"/>
+                <w:sz w:val="21"/>
+                <w:szCs w:val="21"/>
+                <w:lang w:val="en-US"/>
+                <w14:ligatures w14:val="none"/>
+              </w:rPr>
+            </w:pPr>
+            <w:proofErr w:type="spellStart"/>
+            <w:r>
+              <w:rPr>
+                <w:rFonts w:ascii="Segoe UI" w:eastAsia="Times New Roman" w:hAnsi="Segoe UI" w:cs="Segoe UI"/>
+                <w:kern w:val="0"/>
+                <w:sz w:val="21"/>
+                <w:szCs w:val="21"/>
+                <w:lang w:val="en-US"/>
+                <w14:ligatures w14:val="none"/>
+              </w:rPr>
+              <w:t>Booleano</w:t>
+            </w:r>
+            <w:proofErr w:type="spellEnd"/>
+          </w:p>
+        </w:tc>
+        <w:tc>
+          <w:tcPr>
+            <w:tcW w:w="0" w:type="auto"/>
+            <w:tcBorders>
+              <w:top w:val="single" w:sz="2" w:space="0" w:color="D9D9E3"/>
+              <w:left w:val="single" w:sz="6" w:space="0" w:color="D9D9E3"/>
+              <w:bottom w:val="single" w:sz="6" w:space="0" w:color="D9D9E3"/>
+              <w:right w:val="single" w:sz="6" w:space="0" w:color="D9D9E3"/>
+            </w:tcBorders>
+            <w:vAlign w:val="bottom"/>
+            <w:hideMark/>
+          </w:tcPr>
+          <w:p>
+            <w:pPr>
+              <w:spacing w:after="0" w:line="240" w:lineRule="auto"/>
+              <w:rPr>
+                <w:rFonts w:ascii="Segoe UI" w:eastAsia="Times New Roman" w:hAnsi="Segoe UI" w:cs="Segoe UI"/>
+                <w:kern w:val="0"/>
+                <w:sz w:val="21"/>
+                <w:szCs w:val="21"/>
+                <w:lang w:val="en-US"/>
+                <w14:ligatures w14:val="none"/>
+              </w:rPr>
+            </w:pPr>
+            <w:proofErr w:type="spellStart"/>
+            <w:r>
+              <w:rPr>
+                <w:rFonts w:ascii="Segoe UI" w:eastAsia="Times New Roman" w:hAnsi="Segoe UI" w:cs="Segoe UI"/>
+                <w:kern w:val="0"/>
+                <w:sz w:val="21"/>
+                <w:szCs w:val="21"/>
+                <w:lang w:val="en-US"/>
+                <w14:ligatures w14:val="none"/>
+              </w:rPr>
+              <w:t>Analizadora</w:t>
+            </w:r>
+            <w:proofErr w:type="spellEnd"/>
+          </w:p>
+        </w:tc>
+      </w:tr>
+      <w:tr>
+        <w:trPr>
+          <w:tblCellSpacing w:w="15" w:type="dxa"/>
+        </w:trPr>
+        <w:tc>
+          <w:tcPr>
+            <w:tcW w:w="0" w:type="auto"/>
+            <w:tcBorders>
+              <w:top w:val="single" w:sz="2" w:space="0" w:color="D9D9E3"/>
+              <w:left w:val="single" w:sz="6" w:space="0" w:color="D9D9E3"/>
+              <w:bottom w:val="single" w:sz="6" w:space="0" w:color="D9D9E3"/>
+              <w:right w:val="single" w:sz="2" w:space="0" w:color="D9D9E3"/>
+            </w:tcBorders>
+            <w:vAlign w:val="bottom"/>
+            <w:hideMark/>
+          </w:tcPr>
+          <w:p>
+            <w:pPr>
+              <w:spacing w:after="0" w:line="240" w:lineRule="auto"/>
+              <w:rPr>
+                <w:rFonts w:ascii="Segoe UI" w:eastAsia="Times New Roman" w:hAnsi="Segoe UI" w:cs="Segoe UI"/>
+                <w:kern w:val="0"/>
+                <w:sz w:val="21"/>
+                <w:szCs w:val="21"/>
+                <w:lang w:val="en-US"/>
+                <w14:ligatures w14:val="none"/>
+              </w:rPr>
+            </w:pPr>
+            <w:proofErr w:type="spellStart"/>
+            <w:r>
+              <w:rPr>
+                <w:rFonts w:ascii="Segoe UI" w:eastAsia="Times New Roman" w:hAnsi="Segoe UI" w:cs="Segoe UI"/>
+                <w:kern w:val="0"/>
+                <w:sz w:val="21"/>
+                <w:szCs w:val="21"/>
+                <w:lang w:val="en-US"/>
+                <w14:ligatures w14:val="none"/>
+              </w:rPr>
+              <w:t>ExisteArista</w:t>
+            </w:r>
+            <w:proofErr w:type="spellEnd"/>
+          </w:p>
+        </w:tc>
+        <w:tc>
+          <w:tcPr>
+            <w:tcW w:w="0" w:type="auto"/>
+            <w:tcBorders>
+              <w:top w:val="single" w:sz="2" w:space="0" w:color="D9D9E3"/>
+              <w:left w:val="single" w:sz="6" w:space="0" w:color="D9D9E3"/>
+              <w:bottom w:val="single" w:sz="6" w:space="0" w:color="D9D9E3"/>
+              <w:right w:val="single" w:sz="2" w:space="0" w:color="D9D9E3"/>
+            </w:tcBorders>
+            <w:vAlign w:val="bottom"/>
+            <w:hideMark/>
+          </w:tcPr>
+          <w:p>
+            <w:pPr>
+              <w:spacing w:after="0" w:line="240" w:lineRule="auto"/>
+              <w:rPr>
+                <w:rFonts w:ascii="Segoe UI" w:eastAsia="Times New Roman" w:hAnsi="Segoe UI" w:cs="Segoe UI"/>
+                <w:kern w:val="0"/>
+                <w:sz w:val="21"/>
+                <w:szCs w:val="21"/>
+                <w14:ligatures w14:val="none"/>
+              </w:rPr>
+            </w:pPr>
+            <w:r>
+              <w:rPr>
+                <w:rFonts w:ascii="Segoe UI" w:eastAsia="Times New Roman" w:hAnsi="Segoe UI" w:cs="Segoe UI"/>
+                <w:kern w:val="0"/>
+                <w:sz w:val="21"/>
+                <w:szCs w:val="21"/>
+                <w14:ligatures w14:val="none"/>
+              </w:rPr>
+              <w:t>Vértice origen</w:t>
+            </w:r>
+            <w:r>
+              <w:rPr>
+                <w:rFonts w:ascii="Segoe UI" w:eastAsia="Times New Roman" w:hAnsi="Segoe UI" w:cs="Segoe UI"/>
+                <w:kern w:val="0"/>
+                <w:sz w:val="21"/>
+                <w:szCs w:val="21"/>
+                <w14:ligatures w14:val="none"/>
+              </w:rPr>
+              <w:t xml:space="preserve"> x</w:t>
+            </w:r>
+            <w:r>
+              <w:rPr>
+                <w:rFonts w:ascii="Segoe UI" w:eastAsia="Times New Roman" w:hAnsi="Segoe UI" w:cs="Segoe UI"/>
+                <w:kern w:val="0"/>
+                <w:sz w:val="21"/>
+                <w:szCs w:val="21"/>
+                <w14:ligatures w14:val="none"/>
+              </w:rPr>
+              <w:t xml:space="preserve"> Vértice destino</w:t>
+            </w:r>
+          </w:p>
+        </w:tc>
+        <w:tc>
+          <w:tcPr>
+            <w:tcW w:w="0" w:type="auto"/>
+            <w:tcBorders>
+              <w:top w:val="single" w:sz="2" w:space="0" w:color="D9D9E3"/>
+              <w:left w:val="single" w:sz="6" w:space="0" w:color="D9D9E3"/>
+              <w:bottom w:val="single" w:sz="6" w:space="0" w:color="D9D9E3"/>
+              <w:right w:val="single" w:sz="2" w:space="0" w:color="D9D9E3"/>
+            </w:tcBorders>
+            <w:vAlign w:val="bottom"/>
+            <w:hideMark/>
+          </w:tcPr>
+          <w:p>
+            <w:pPr>
+              <w:spacing w:after="0" w:line="240" w:lineRule="auto"/>
+              <w:rPr>
+                <w:rFonts w:ascii="Segoe UI" w:eastAsia="Times New Roman" w:hAnsi="Segoe UI" w:cs="Segoe UI"/>
+                <w:kern w:val="0"/>
+                <w:sz w:val="21"/>
+                <w:szCs w:val="21"/>
+                <w:lang w:val="en-US"/>
+                <w14:ligatures w14:val="none"/>
+              </w:rPr>
+            </w:pPr>
+            <w:proofErr w:type="spellStart"/>
+            <w:r>
+              <w:rPr>
+                <w:rFonts w:ascii="Segoe UI" w:eastAsia="Times New Roman" w:hAnsi="Segoe UI" w:cs="Segoe UI"/>
+                <w:kern w:val="0"/>
+                <w:sz w:val="21"/>
+                <w:szCs w:val="21"/>
+                <w:lang w:val="en-US"/>
+                <w14:ligatures w14:val="none"/>
+              </w:rPr>
+              <w:t>Booleano</w:t>
+            </w:r>
+            <w:proofErr w:type="spellEnd"/>
+          </w:p>
+        </w:tc>
+        <w:tc>
+          <w:tcPr>
+            <w:tcW w:w="0" w:type="auto"/>
+            <w:tcBorders>
+              <w:top w:val="single" w:sz="2" w:space="0" w:color="D9D9E3"/>
+              <w:left w:val="single" w:sz="6" w:space="0" w:color="D9D9E3"/>
+              <w:bottom w:val="single" w:sz="6" w:space="0" w:color="D9D9E3"/>
+              <w:right w:val="single" w:sz="6" w:space="0" w:color="D9D9E3"/>
+            </w:tcBorders>
+            <w:vAlign w:val="bottom"/>
+            <w:hideMark/>
+          </w:tcPr>
+          <w:p>
+            <w:pPr>
+              <w:spacing w:after="0" w:line="240" w:lineRule="auto"/>
+              <w:rPr>
+                <w:rFonts w:ascii="Segoe UI" w:eastAsia="Times New Roman" w:hAnsi="Segoe UI" w:cs="Segoe UI"/>
+                <w:kern w:val="0"/>
+                <w:sz w:val="21"/>
+                <w:szCs w:val="21"/>
+                <w:lang w:val="en-US"/>
+                <w14:ligatures w14:val="none"/>
+              </w:rPr>
+            </w:pPr>
+            <w:proofErr w:type="spellStart"/>
+            <w:r>
+              <w:rPr>
+                <w:rFonts w:ascii="Segoe UI" w:eastAsia="Times New Roman" w:hAnsi="Segoe UI" w:cs="Segoe UI"/>
+                <w:kern w:val="0"/>
+                <w:sz w:val="21"/>
+                <w:szCs w:val="21"/>
+                <w:lang w:val="en-US"/>
+                <w14:ligatures w14:val="none"/>
+              </w:rPr>
+              <w:t>Analizadora</w:t>
+            </w:r>
+            <w:proofErr w:type="spellEnd"/>
           </w:p>
         </w:tc>
       </w:tr>

</xml_diff>